<commit_message>
beginning of cards mapping
</commit_message>
<xml_diff>
--- a/ToDo.docx
+++ b/ToDo.docx
@@ -4,52 +4,10 @@
   <w:body>
     <w:p>
       <w:pPr>
-        <w:autoSpaceDE w:val="0"/>
-        <w:autoSpaceDN w:val="0"/>
-        <w:adjustRightInd w:val="0"/>
-        <w:spacing w:after="0" w:line="240" w:lineRule="auto"/>
-        <w:rPr>
-          <w:rFonts w:ascii="Times New Roman" w:hAnsi="Times New Roman" w:cs="Times New Roman"/>
-          <w:highlight w:val="white"/>
-          <w:lang w:val="en-US"/>
-        </w:rPr>
-      </w:pPr>
-      <w:r>
-        <w:rPr>
-          <w:rFonts w:ascii="Times New Roman" w:hAnsi="Times New Roman" w:cs="Times New Roman"/>
-          <w:highlight w:val="white"/>
-          <w:lang w:val="en-US"/>
-        </w:rPr>
-        <w:t>One page app</w:t>
-      </w:r>
-    </w:p>
-    <w:p>
-      <w:pPr>
-        <w:autoSpaceDE w:val="0"/>
-        <w:autoSpaceDN w:val="0"/>
-        <w:adjustRightInd w:val="0"/>
-        <w:spacing w:after="0" w:line="240" w:lineRule="auto"/>
-        <w:rPr>
-          <w:rFonts w:ascii="Times New Roman" w:hAnsi="Times New Roman" w:cs="Times New Roman"/>
-          <w:highlight w:val="white"/>
-          <w:lang w:val="en-US"/>
-        </w:rPr>
-      </w:pPr>
-      <w:r>
-        <w:rPr>
-          <w:rFonts w:ascii="Times New Roman" w:hAnsi="Times New Roman" w:cs="Times New Roman"/>
-          <w:highlight w:val="white"/>
-          <w:lang w:val="en-US"/>
-        </w:rPr>
-        <w:t>Main screen:</w:t>
-      </w:r>
-    </w:p>
-    <w:p>
-      <w:pPr>
         <w:pStyle w:val="a3"/>
         <w:numPr>
           <w:ilvl w:val="0"/>
-          <w:numId w:val="1"/>
+          <w:numId w:val="2"/>
         </w:numPr>
         <w:autoSpaceDE w:val="0"/>
         <w:autoSpaceDN w:val="0"/>
@@ -67,7 +25,7 @@
           <w:highlight w:val="white"/>
           <w:lang w:val="en-US"/>
         </w:rPr>
-        <w:t>Name – ok</w:t>
+        <w:t>Start panel: Name, Create a game, Join.</w:t>
       </w:r>
     </w:p>
     <w:p>
@@ -75,7 +33,7 @@
         <w:pStyle w:val="a3"/>
         <w:numPr>
           <w:ilvl w:val="0"/>
-          <w:numId w:val="1"/>
+          <w:numId w:val="2"/>
         </w:numPr>
         <w:autoSpaceDE w:val="0"/>
         <w:autoSpaceDN w:val="0"/>
@@ -93,7 +51,7 @@
           <w:highlight w:val="white"/>
           <w:lang w:val="en-US"/>
         </w:rPr>
-        <w:t>Create a game</w:t>
+        <w:t>Game markup: width, where to put game id, start button.</w:t>
       </w:r>
     </w:p>
     <w:p>
@@ -101,7 +59,7 @@
         <w:pStyle w:val="a3"/>
         <w:numPr>
           <w:ilvl w:val="0"/>
-          <w:numId w:val="1"/>
+          <w:numId w:val="2"/>
         </w:numPr>
         <w:autoSpaceDE w:val="0"/>
         <w:autoSpaceDN w:val="0"/>
@@ -119,11 +77,16 @@
           <w:highlight w:val="white"/>
           <w:lang w:val="en-US"/>
         </w:rPr>
-        <w:t>Join the game</w:t>
-      </w:r>
-    </w:p>
-    <w:p>
-      <w:pPr>
+        <w:t>Players less then 8.</w:t>
+      </w:r>
+    </w:p>
+    <w:p>
+      <w:pPr>
+        <w:pStyle w:val="a3"/>
+        <w:numPr>
+          <w:ilvl w:val="0"/>
+          <w:numId w:val="2"/>
+        </w:numPr>
         <w:autoSpaceDE w:val="0"/>
         <w:autoSpaceDN w:val="0"/>
         <w:adjustRightInd w:val="0"/>
@@ -134,9 +97,22 @@
           <w:lang w:val="en-US"/>
         </w:rPr>
       </w:pPr>
-    </w:p>
-    <w:p>
-      <w:pPr>
+      <w:r>
+        <w:rPr>
+          <w:rFonts w:ascii="Times New Roman" w:hAnsi="Times New Roman" w:cs="Times New Roman"/>
+          <w:highlight w:val="white"/>
+          <w:lang w:val="en-US"/>
+        </w:rPr>
+        <w:t>Creator is admin.</w:t>
+      </w:r>
+    </w:p>
+    <w:p>
+      <w:pPr>
+        <w:pStyle w:val="a3"/>
+        <w:numPr>
+          <w:ilvl w:val="0"/>
+          <w:numId w:val="2"/>
+        </w:numPr>
         <w:autoSpaceDE w:val="0"/>
         <w:autoSpaceDN w:val="0"/>
         <w:adjustRightInd w:val="0"/>
@@ -153,11 +129,16 @@
           <w:highlight w:val="white"/>
           <w:lang w:val="en-US"/>
         </w:rPr>
-        <w:t>//lock game url</w:t>
-      </w:r>
-    </w:p>
-    <w:p>
-      <w:pPr>
+        <w:t>3 seconds delay before start.</w:t>
+      </w:r>
+    </w:p>
+    <w:p>
+      <w:pPr>
+        <w:pStyle w:val="a3"/>
+        <w:numPr>
+          <w:ilvl w:val="0"/>
+          <w:numId w:val="2"/>
+        </w:numPr>
         <w:autoSpaceDE w:val="0"/>
         <w:autoSpaceDN w:val="0"/>
         <w:adjustRightInd w:val="0"/>
@@ -174,11 +155,32 @@
           <w:highlight w:val="white"/>
           <w:lang w:val="en-US"/>
         </w:rPr>
-        <w:t>//users &lt; 8</w:t>
-      </w:r>
-    </w:p>
-    <w:p>
-      <w:pPr>
+        <w:t>Why doesn’t first user disconnect after refresh page</w:t>
+      </w:r>
+      <w:r>
+        <w:rPr>
+          <w:rFonts w:ascii="Times New Roman" w:hAnsi="Times New Roman" w:cs="Times New Roman"/>
+          <w:highlight w:val="white"/>
+          <w:lang w:val="en-US"/>
+        </w:rPr>
+        <w:t xml:space="preserve"> (in chrome)</w:t>
+      </w:r>
+      <w:r>
+        <w:rPr>
+          <w:rFonts w:ascii="Times New Roman" w:hAnsi="Times New Roman" w:cs="Times New Roman"/>
+          <w:highlight w:val="white"/>
+          <w:lang w:val="en-US"/>
+        </w:rPr>
+        <w:t>?</w:t>
+      </w:r>
+    </w:p>
+    <w:p>
+      <w:pPr>
+        <w:pStyle w:val="a3"/>
+        <w:numPr>
+          <w:ilvl w:val="0"/>
+          <w:numId w:val="2"/>
+        </w:numPr>
         <w:autoSpaceDE w:val="0"/>
         <w:autoSpaceDN w:val="0"/>
         <w:adjustRightInd w:val="0"/>
@@ -195,11 +197,16 @@
           <w:highlight w:val="white"/>
           <w:lang w:val="en-US"/>
         </w:rPr>
-        <w:t>//first user is admin</w:t>
-      </w:r>
-    </w:p>
-    <w:p>
-      <w:pPr>
+        <w:t>Add border between cards.</w:t>
+      </w:r>
+    </w:p>
+    <w:p>
+      <w:pPr>
+        <w:pStyle w:val="a3"/>
+        <w:numPr>
+          <w:ilvl w:val="0"/>
+          <w:numId w:val="2"/>
+        </w:numPr>
         <w:autoSpaceDE w:val="0"/>
         <w:autoSpaceDN w:val="0"/>
         <w:adjustRightInd w:val="0"/>
@@ -210,17 +217,24 @@
           <w:lang w:val="en-US"/>
         </w:rPr>
       </w:pPr>
-      <w:r>
-        <w:rPr>
-          <w:rFonts w:ascii="Times New Roman" w:hAnsi="Times New Roman" w:cs="Times New Roman"/>
-          <w:highlight w:val="white"/>
-          <w:lang w:val="en-US"/>
-        </w:rPr>
-        <w:t>//mvc or single page app on game page</w:t>
-      </w:r>
-    </w:p>
-    <w:p>
-      <w:pPr>
+      <w:hyperlink r:id="rId6" w:history="1">
+        <w:r>
+          <w:rPr>
+            <w:rStyle w:val="a4"/>
+            <w:rFonts w:ascii="Times New Roman" w:hAnsi="Times New Roman" w:cs="Times New Roman"/>
+            <w:lang w:val="en-US"/>
+          </w:rPr>
+          <w:t>http://www.maschek.hu/imagemap/imgmap</w:t>
+        </w:r>
+      </w:hyperlink>
+    </w:p>
+    <w:p>
+      <w:pPr>
+        <w:pStyle w:val="a3"/>
+        <w:numPr>
+          <w:ilvl w:val="0"/>
+          <w:numId w:val="2"/>
+        </w:numPr>
         <w:autoSpaceDE w:val="0"/>
         <w:autoSpaceDN w:val="0"/>
         <w:adjustRightInd w:val="0"/>
@@ -234,14 +248,18 @@
       <w:r>
         <w:rPr>
           <w:rFonts w:ascii="Times New Roman" w:hAnsi="Times New Roman" w:cs="Times New Roman"/>
-          <w:highlight w:val="white"/>
-          <w:lang w:val="en-US"/>
-        </w:rPr>
-        <w:t>//one player game for time</w:t>
-      </w:r>
-    </w:p>
-    <w:p>
-      <w:pPr>
+          <w:lang w:val="en-US"/>
+        </w:rPr>
+        <w:t>Subscribe to area click event</w:t>
+      </w:r>
+    </w:p>
+    <w:p>
+      <w:pPr>
+        <w:pStyle w:val="a3"/>
+        <w:numPr>
+          <w:ilvl w:val="0"/>
+          <w:numId w:val="2"/>
+        </w:numPr>
         <w:autoSpaceDE w:val="0"/>
         <w:autoSpaceDN w:val="0"/>
         <w:adjustRightInd w:val="0"/>
@@ -255,11 +273,12 @@
       <w:r>
         <w:rPr>
           <w:rFonts w:ascii="Times New Roman" w:hAnsi="Times New Roman" w:cs="Times New Roman"/>
-          <w:highlight w:val="white"/>
-          <w:lang w:val="en-US"/>
-        </w:rPr>
-        <w:t>//statistics</w:t>
-      </w:r>
+          <w:lang w:val="en-US"/>
+        </w:rPr>
+        <w:t>Cards config to separate file.</w:t>
+      </w:r>
+      <w:bookmarkStart w:id="0" w:name="_GoBack"/>
+      <w:bookmarkEnd w:id="0"/>
     </w:p>
     <w:p>
       <w:pPr>
@@ -273,14 +292,6 @@
           <w:lang w:val="en-US"/>
         </w:rPr>
       </w:pPr>
-      <w:r>
-        <w:rPr>
-          <w:rFonts w:ascii="Times New Roman" w:hAnsi="Times New Roman" w:cs="Times New Roman"/>
-          <w:highlight w:val="white"/>
-          <w:lang w:val="en-US"/>
-        </w:rPr>
-        <w:t>//fine for wrong click</w:t>
-      </w:r>
     </w:p>
     <w:p>
       <w:pPr>
@@ -300,7 +311,57 @@
           <w:highlight w:val="white"/>
           <w:lang w:val="en-US"/>
         </w:rPr>
-        <w:t>//start in 3 seconds</w:t>
+        <w:t>//one player game for time</w:t>
+      </w:r>
+    </w:p>
+    <w:p>
+      <w:pPr>
+        <w:autoSpaceDE w:val="0"/>
+        <w:autoSpaceDN w:val="0"/>
+        <w:adjustRightInd w:val="0"/>
+        <w:spacing w:after="0" w:line="240" w:lineRule="auto"/>
+        <w:rPr>
+          <w:rFonts w:ascii="Times New Roman" w:hAnsi="Times New Roman" w:cs="Times New Roman"/>
+          <w:highlight w:val="white"/>
+          <w:lang w:val="en-US"/>
+        </w:rPr>
+      </w:pPr>
+      <w:r>
+        <w:rPr>
+          <w:rFonts w:ascii="Times New Roman" w:hAnsi="Times New Roman" w:cs="Times New Roman"/>
+          <w:highlight w:val="white"/>
+          <w:lang w:val="en-US"/>
+        </w:rPr>
+        <w:t>//statistics</w:t>
+      </w:r>
+    </w:p>
+    <w:p>
+      <w:pPr>
+        <w:autoSpaceDE w:val="0"/>
+        <w:autoSpaceDN w:val="0"/>
+        <w:adjustRightInd w:val="0"/>
+        <w:spacing w:after="0" w:line="240" w:lineRule="auto"/>
+        <w:rPr>
+          <w:rFonts w:ascii="Times New Roman" w:hAnsi="Times New Roman" w:cs="Times New Roman"/>
+          <w:highlight w:val="white"/>
+          <w:lang w:val="en-US"/>
+        </w:rPr>
+      </w:pPr>
+      <w:r>
+        <w:rPr>
+          <w:rFonts w:ascii="Times New Roman" w:hAnsi="Times New Roman" w:cs="Times New Roman"/>
+          <w:highlight w:val="white"/>
+          <w:lang w:val="en-US"/>
+        </w:rPr>
+        <w:t>//fine for wrong click</w:t>
+      </w:r>
+      <w:r>
+        <w:rPr>
+          <w:rFonts w:ascii="Times New Roman" w:hAnsi="Times New Roman" w:cs="Times New Roman"/>
+          <w:highlight w:val="white"/>
+          <w:lang w:val="en-US"/>
+        </w:rPr>
+        <w:t>??</w:t>
       </w:r>
     </w:p>
     <w:p>
@@ -341,7 +402,7 @@
           <w:rFonts w:ascii="Times New Roman" w:hAnsi="Times New Roman" w:cs="Times New Roman"/>
           <w:lang w:val="en-US"/>
         </w:rPr>
-        <w:t>//create router</w:t>
+        <w:t>//use promises</w:t>
       </w:r>
     </w:p>
     <w:p>
@@ -357,26 +418,8 @@
           <w:rFonts w:ascii="Times New Roman" w:hAnsi="Times New Roman" w:cs="Times New Roman"/>
           <w:lang w:val="en-US"/>
         </w:rPr>
-        <w:t>//use promises</w:t>
-      </w:r>
-    </w:p>
-    <w:p>
-      <w:pPr>
-        <w:spacing w:after="0"/>
-        <w:rPr>
-          <w:rFonts w:ascii="Times New Roman" w:hAnsi="Times New Roman" w:cs="Times New Roman"/>
-          <w:lang w:val="en-US"/>
-        </w:rPr>
-      </w:pPr>
-      <w:r>
-        <w:rPr>
-          <w:rFonts w:ascii="Times New Roman" w:hAnsi="Times New Roman" w:cs="Times New Roman"/>
-          <w:lang w:val="en-US"/>
-        </w:rPr>
         <w:t>Mobile version</w:t>
       </w:r>
-      <w:bookmarkStart w:id="0" w:name="_GoBack"/>
-      <w:bookmarkEnd w:id="0"/>
     </w:p>
     <w:sectPr>
       <w:pgSz w:w="12240" w:h="15840"/>
@@ -391,6 +434,95 @@
 <file path=word/numbering.xml><?xml version="1.0" encoding="utf-8"?>
 <w:numbering xmlns:wpc="http://schemas.microsoft.com/office/word/2010/wordprocessingCanvas" xmlns:mc="http://schemas.openxmlformats.org/markup-compatibility/2006" xmlns:o="urn:schemas-microsoft-com:office:office" xmlns:r="http://schemas.openxmlformats.org/officeDocument/2006/relationships" xmlns:m="http://schemas.openxmlformats.org/officeDocument/2006/math" xmlns:v="urn:schemas-microsoft-com:vml" xmlns:wp14="http://schemas.microsoft.com/office/word/2010/wordprocessingDrawing" xmlns:wp="http://schemas.openxmlformats.org/drawingml/2006/wordprocessingDrawing" xmlns:w10="urn:schemas-microsoft-com:office:word" xmlns:w="http://schemas.openxmlformats.org/wordprocessingml/2006/main" xmlns:w14="http://schemas.microsoft.com/office/word/2010/wordml" xmlns:wpg="http://schemas.microsoft.com/office/word/2010/wordprocessingGroup" xmlns:wpi="http://schemas.microsoft.com/office/word/2010/wordprocessingInk" xmlns:wne="http://schemas.microsoft.com/office/word/2006/wordml" xmlns:wps="http://schemas.microsoft.com/office/word/2010/wordprocessingShape" mc:Ignorable="w14 wp14">
   <w:abstractNum w:abstractNumId="0">
+    <w:nsid w:val="2D401FEF"/>
+    <w:multiLevelType w:val="hybridMultilevel"/>
+    <w:tmpl w:val="0122CD8C"/>
+    <w:lvl w:ilvl="0" w:tplc="0419000F">
+      <w:start w:val="1"/>
+      <w:numFmt w:val="decimal"/>
+      <w:lvlText w:val="%1."/>
+      <w:lvlJc w:val="left"/>
+      <w:pPr>
+        <w:ind w:left="720" w:hanging="360"/>
+      </w:pPr>
+      <w:rPr>
+        <w:rFonts w:hint="default"/>
+      </w:rPr>
+    </w:lvl>
+    <w:lvl w:ilvl="1" w:tplc="04190019" w:tentative="1">
+      <w:start w:val="1"/>
+      <w:numFmt w:val="lowerLetter"/>
+      <w:lvlText w:val="%2."/>
+      <w:lvlJc w:val="left"/>
+      <w:pPr>
+        <w:ind w:left="1440" w:hanging="360"/>
+      </w:pPr>
+    </w:lvl>
+    <w:lvl w:ilvl="2" w:tplc="0419001B" w:tentative="1">
+      <w:start w:val="1"/>
+      <w:numFmt w:val="lowerRoman"/>
+      <w:lvlText w:val="%3."/>
+      <w:lvlJc w:val="right"/>
+      <w:pPr>
+        <w:ind w:left="2160" w:hanging="180"/>
+      </w:pPr>
+    </w:lvl>
+    <w:lvl w:ilvl="3" w:tplc="0419000F" w:tentative="1">
+      <w:start w:val="1"/>
+      <w:numFmt w:val="decimal"/>
+      <w:lvlText w:val="%4."/>
+      <w:lvlJc w:val="left"/>
+      <w:pPr>
+        <w:ind w:left="2880" w:hanging="360"/>
+      </w:pPr>
+    </w:lvl>
+    <w:lvl w:ilvl="4" w:tplc="04190019" w:tentative="1">
+      <w:start w:val="1"/>
+      <w:numFmt w:val="lowerLetter"/>
+      <w:lvlText w:val="%5."/>
+      <w:lvlJc w:val="left"/>
+      <w:pPr>
+        <w:ind w:left="3600" w:hanging="360"/>
+      </w:pPr>
+    </w:lvl>
+    <w:lvl w:ilvl="5" w:tplc="0419001B" w:tentative="1">
+      <w:start w:val="1"/>
+      <w:numFmt w:val="lowerRoman"/>
+      <w:lvlText w:val="%6."/>
+      <w:lvlJc w:val="right"/>
+      <w:pPr>
+        <w:ind w:left="4320" w:hanging="180"/>
+      </w:pPr>
+    </w:lvl>
+    <w:lvl w:ilvl="6" w:tplc="0419000F" w:tentative="1">
+      <w:start w:val="1"/>
+      <w:numFmt w:val="decimal"/>
+      <w:lvlText w:val="%7."/>
+      <w:lvlJc w:val="left"/>
+      <w:pPr>
+        <w:ind w:left="5040" w:hanging="360"/>
+      </w:pPr>
+    </w:lvl>
+    <w:lvl w:ilvl="7" w:tplc="04190019" w:tentative="1">
+      <w:start w:val="1"/>
+      <w:numFmt w:val="lowerLetter"/>
+      <w:lvlText w:val="%8."/>
+      <w:lvlJc w:val="left"/>
+      <w:pPr>
+        <w:ind w:left="5760" w:hanging="360"/>
+      </w:pPr>
+    </w:lvl>
+    <w:lvl w:ilvl="8" w:tplc="0419001B" w:tentative="1">
+      <w:start w:val="1"/>
+      <w:numFmt w:val="lowerRoman"/>
+      <w:lvlText w:val="%9."/>
+      <w:lvlJc w:val="right"/>
+      <w:pPr>
+        <w:ind w:left="6480" w:hanging="180"/>
+      </w:pPr>
+    </w:lvl>
+  </w:abstractNum>
+  <w:abstractNum w:abstractNumId="1">
     <w:nsid w:val="605E441F"/>
     <w:multiLevelType w:val="hybridMultilevel"/>
     <w:tmpl w:val="2D6AC72C"/>
@@ -504,6 +636,9 @@
     </w:lvl>
   </w:abstractNum>
   <w:num w:numId="1">
+    <w:abstractNumId w:val="1"/>
+  </w:num>
+  <w:num w:numId="2">
     <w:abstractNumId w:val="0"/>
   </w:num>
 </w:numbering>
@@ -707,6 +842,17 @@
       <w:contextualSpacing/>
     </w:pPr>
   </w:style>
+  <w:style w:type="character" w:styleId="a4">
+    <w:name w:val="Hyperlink"/>
+    <w:basedOn w:val="a0"/>
+    <w:uiPriority w:val="99"/>
+    <w:unhideWhenUsed/>
+    <w:rsid w:val="00451760"/>
+    <w:rPr>
+      <w:color w:val="0000FF" w:themeColor="hyperlink"/>
+      <w:u w:val="single"/>
+    </w:rPr>
+  </w:style>
 </w:styles>
 </file>
 
@@ -907,6 +1053,17 @@
       <w:ind w:left="720"/>
       <w:contextualSpacing/>
     </w:pPr>
+  </w:style>
+  <w:style w:type="character" w:styleId="a4">
+    <w:name w:val="Hyperlink"/>
+    <w:basedOn w:val="a0"/>
+    <w:uiPriority w:val="99"/>
+    <w:unhideWhenUsed/>
+    <w:rsid w:val="00451760"/>
+    <w:rPr>
+      <w:color w:val="0000FF" w:themeColor="hyperlink"/>
+      <w:u w:val="single"/>
+    </w:rPr>
   </w:style>
 </w:styles>
 </file>

</xml_diff>

<commit_message>
svg instead of map, move start button
</commit_message>
<xml_diff>
--- a/ToDo.docx
+++ b/ToDo.docx
@@ -67,7 +67,25 @@
           <w:highlight w:val="white"/>
           <w:lang w:val="en-US"/>
         </w:rPr>
-        <w:t>, timer, cards left for every player</w:t>
+        <w:t xml:space="preserve">, timer, </w:t>
+      </w:r>
+      <w:proofErr w:type="gramStart"/>
+      <w:r>
+        <w:rPr>
+          <w:rFonts w:ascii="Times New Roman" w:hAnsi="Times New Roman" w:cs="Times New Roman"/>
+          <w:highlight w:val="white"/>
+          <w:lang w:val="en-US"/>
+        </w:rPr>
+        <w:t>cards</w:t>
+      </w:r>
+      <w:proofErr w:type="gramEnd"/>
+      <w:r>
+        <w:rPr>
+          <w:rFonts w:ascii="Times New Roman" w:hAnsi="Times New Roman" w:cs="Times New Roman"/>
+          <w:highlight w:val="white"/>
+          <w:lang w:val="en-US"/>
+        </w:rPr>
+        <w:t xml:space="preserve"> left for every player</w:t>
       </w:r>
       <w:r>
         <w:rPr>
@@ -101,7 +119,25 @@
           <w:highlight w:val="white"/>
           <w:lang w:val="en-US"/>
         </w:rPr>
-        <w:t>Players less then 8.</w:t>
+        <w:t xml:space="preserve">Players less </w:t>
+      </w:r>
+      <w:proofErr w:type="spellStart"/>
+      <w:r>
+        <w:rPr>
+          <w:rFonts w:ascii="Times New Roman" w:hAnsi="Times New Roman" w:cs="Times New Roman"/>
+          <w:highlight w:val="white"/>
+          <w:lang w:val="en-US"/>
+        </w:rPr>
+        <w:t>then</w:t>
+      </w:r>
+      <w:proofErr w:type="spellEnd"/>
+      <w:r>
+        <w:rPr>
+          <w:rFonts w:ascii="Times New Roman" w:hAnsi="Times New Roman" w:cs="Times New Roman"/>
+          <w:highlight w:val="white"/>
+          <w:lang w:val="en-US"/>
+        </w:rPr>
+        <w:t xml:space="preserve"> 8.</w:t>
       </w:r>
     </w:p>
     <w:p>
@@ -129,6 +165,8 @@
         </w:rPr>
         <w:t>Creator is admin.</w:t>
       </w:r>
+      <w:bookmarkStart w:id="0" w:name="_GoBack"/>
+      <w:bookmarkEnd w:id="0"/>
     </w:p>
     <w:p>
       <w:pPr>
@@ -176,6 +214,14 @@
       <w:r>
         <w:rPr>
           <w:rFonts w:ascii="Times New Roman" w:hAnsi="Times New Roman" w:cs="Times New Roman"/>
+          <w:highlight w:val="green"/>
+          <w:lang w:val="en-US"/>
+        </w:rPr>
+        <w:t>(+)</w:t>
+      </w:r>
+      <w:r>
+        <w:rPr>
+          <w:rFonts w:ascii="Times New Roman" w:hAnsi="Times New Roman" w:cs="Times New Roman"/>
           <w:highlight w:val="white"/>
           <w:lang w:val="en-US"/>
         </w:rPr>
@@ -196,6 +242,14 @@
           <w:lang w:val="en-US"/>
         </w:rPr>
         <w:t>?</w:t>
+      </w:r>
+      <w:r>
+        <w:rPr>
+          <w:rFonts w:ascii="Times New Roman" w:hAnsi="Times New Roman" w:cs="Times New Roman"/>
+          <w:highlight w:val="white"/>
+          <w:lang w:val="en-US"/>
+        </w:rPr>
+        <w:t>(see 12)</w:t>
       </w:r>
     </w:p>
     <w:p>
@@ -215,6 +269,14 @@
           <w:lang w:val="en-US"/>
         </w:rPr>
       </w:pPr>
+      <w:r>
+        <w:rPr>
+          <w:rFonts w:ascii="Times New Roman" w:hAnsi="Times New Roman" w:cs="Times New Roman"/>
+          <w:highlight w:val="green"/>
+          <w:lang w:val="en-US"/>
+        </w:rPr>
+        <w:t>(+)</w:t>
+      </w:r>
       <w:r>
         <w:rPr>
           <w:rFonts w:ascii="Times New Roman" w:hAnsi="Times New Roman" w:cs="Times New Roman"/>
@@ -272,6 +334,14 @@
       <w:r>
         <w:rPr>
           <w:rFonts w:ascii="Times New Roman" w:hAnsi="Times New Roman" w:cs="Times New Roman"/>
+          <w:highlight w:val="green"/>
+          <w:lang w:val="en-US"/>
+        </w:rPr>
+        <w:t>(+)</w:t>
+      </w:r>
+      <w:r>
+        <w:rPr>
+          <w:rFonts w:ascii="Times New Roman" w:hAnsi="Times New Roman" w:cs="Times New Roman"/>
           <w:lang w:val="en-US"/>
         </w:rPr>
         <w:t>Subscribe to area click event</w:t>
@@ -297,9 +367,33 @@
       <w:r>
         <w:rPr>
           <w:rFonts w:ascii="Times New Roman" w:hAnsi="Times New Roman" w:cs="Times New Roman"/>
-          <w:lang w:val="en-US"/>
-        </w:rPr>
-        <w:t>Cards config to separate file.</w:t>
+          <w:highlight w:val="green"/>
+          <w:lang w:val="en-US"/>
+        </w:rPr>
+        <w:t>(+)</w:t>
+      </w:r>
+      <w:r>
+        <w:rPr>
+          <w:rFonts w:ascii="Times New Roman" w:hAnsi="Times New Roman" w:cs="Times New Roman"/>
+          <w:lang w:val="en-US"/>
+        </w:rPr>
+        <w:t xml:space="preserve">Cards </w:t>
+      </w:r>
+      <w:proofErr w:type="spellStart"/>
+      <w:r>
+        <w:rPr>
+          <w:rFonts w:ascii="Times New Roman" w:hAnsi="Times New Roman" w:cs="Times New Roman"/>
+          <w:lang w:val="en-US"/>
+        </w:rPr>
+        <w:t>config</w:t>
+      </w:r>
+      <w:proofErr w:type="spellEnd"/>
+      <w:r>
+        <w:rPr>
+          <w:rFonts w:ascii="Times New Roman" w:hAnsi="Times New Roman" w:cs="Times New Roman"/>
+          <w:lang w:val="en-US"/>
+        </w:rPr>
+        <w:t xml:space="preserve"> to separate file.</w:t>
       </w:r>
     </w:p>
     <w:p>
@@ -326,11 +420,14 @@
         </w:rPr>
         <w:t>Make card images as background.</w:t>
       </w:r>
-      <w:bookmarkStart w:id="0" w:name="_GoBack"/>
-      <w:bookmarkEnd w:id="0"/>
-    </w:p>
-    <w:p>
-      <w:pPr>
+    </w:p>
+    <w:p>
+      <w:pPr>
+        <w:pStyle w:val="a3"/>
+        <w:numPr>
+          <w:ilvl w:val="0"/>
+          <w:numId w:val="2"/>
+        </w:numPr>
         <w:autoSpaceDE w:val="0"/>
         <w:autoSpaceDN w:val="0"/>
         <w:adjustRightInd w:val="0"/>
@@ -341,6 +438,20 @@
           <w:lang w:val="en-US"/>
         </w:rPr>
       </w:pPr>
+      <w:r>
+        <w:rPr>
+          <w:rFonts w:ascii="Times New Roman" w:hAnsi="Times New Roman" w:cs="Times New Roman"/>
+          <w:lang w:val="en-US"/>
+        </w:rPr>
+        <w:t xml:space="preserve">Handling page refresh </w:t>
+      </w:r>
+      <w:r>
+        <w:rPr>
+          <w:rFonts w:ascii="Times New Roman" w:hAnsi="Times New Roman" w:cs="Times New Roman"/>
+          <w:lang w:val="en-US"/>
+        </w:rPr>
+        <w:t>http://stackoverflow.com/questions/22594897/socket-io-disconnects-when-refreshed</w:t>
+      </w:r>
     </w:p>
     <w:p>
       <w:pPr>
@@ -354,14 +465,6 @@
           <w:lang w:val="en-US"/>
         </w:rPr>
       </w:pPr>
-      <w:r>
-        <w:rPr>
-          <w:rFonts w:ascii="Times New Roman" w:hAnsi="Times New Roman" w:cs="Times New Roman"/>
-          <w:highlight w:val="white"/>
-          <w:lang w:val="en-US"/>
-        </w:rPr>
-        <w:t>//one player game for time</w:t>
-      </w:r>
     </w:p>
     <w:p>
       <w:pPr>
@@ -381,7 +484,7 @@
           <w:highlight w:val="white"/>
           <w:lang w:val="en-US"/>
         </w:rPr>
-        <w:t>//statistics</w:t>
+        <w:t>//one player game for time</w:t>
       </w:r>
     </w:p>
     <w:p>
@@ -402,6 +505,28 @@
           <w:highlight w:val="white"/>
           <w:lang w:val="en-US"/>
         </w:rPr>
+        <w:t>//statistics</w:t>
+      </w:r>
+    </w:p>
+    <w:p>
+      <w:pPr>
+        <w:autoSpaceDE w:val="0"/>
+        <w:autoSpaceDN w:val="0"/>
+        <w:adjustRightInd w:val="0"/>
+        <w:spacing w:after="0" w:line="240" w:lineRule="auto"/>
+        <w:rPr>
+          <w:rFonts w:ascii="Times New Roman" w:hAnsi="Times New Roman" w:cs="Times New Roman"/>
+          <w:highlight w:val="white"/>
+          <w:lang w:val="en-US"/>
+        </w:rPr>
+      </w:pPr>
+      <w:proofErr w:type="gramStart"/>
+      <w:r>
+        <w:rPr>
+          <w:rFonts w:ascii="Times New Roman" w:hAnsi="Times New Roman" w:cs="Times New Roman"/>
+          <w:highlight w:val="white"/>
+          <w:lang w:val="en-US"/>
+        </w:rPr>
         <w:t>//fine for wrong click</w:t>
       </w:r>
       <w:r>
@@ -412,6 +537,7 @@
         </w:rPr>
         <w:t>??</w:t>
       </w:r>
+      <w:proofErr w:type="gramEnd"/>
     </w:p>
     <w:p>
       <w:pPr>

</xml_diff>

<commit_message>
matching clicked pictures, refactoring
</commit_message>
<xml_diff>
--- a/ToDo.docx
+++ b/ToDo.docx
@@ -67,25 +67,7 @@
           <w:highlight w:val="white"/>
           <w:lang w:val="en-US"/>
         </w:rPr>
-        <w:t xml:space="preserve">, timer, </w:t>
-      </w:r>
-      <w:proofErr w:type="gramStart"/>
-      <w:r>
-        <w:rPr>
-          <w:rFonts w:ascii="Times New Roman" w:hAnsi="Times New Roman" w:cs="Times New Roman"/>
-          <w:highlight w:val="white"/>
-          <w:lang w:val="en-US"/>
-        </w:rPr>
-        <w:t>cards</w:t>
-      </w:r>
-      <w:proofErr w:type="gramEnd"/>
-      <w:r>
-        <w:rPr>
-          <w:rFonts w:ascii="Times New Roman" w:hAnsi="Times New Roman" w:cs="Times New Roman"/>
-          <w:highlight w:val="white"/>
-          <w:lang w:val="en-US"/>
-        </w:rPr>
-        <w:t xml:space="preserve"> left for every player</w:t>
+        <w:t>, timer, cards left for every player</w:t>
       </w:r>
       <w:r>
         <w:rPr>
@@ -119,25 +101,7 @@
           <w:highlight w:val="white"/>
           <w:lang w:val="en-US"/>
         </w:rPr>
-        <w:t xml:space="preserve">Players less </w:t>
-      </w:r>
-      <w:proofErr w:type="spellStart"/>
-      <w:r>
-        <w:rPr>
-          <w:rFonts w:ascii="Times New Roman" w:hAnsi="Times New Roman" w:cs="Times New Roman"/>
-          <w:highlight w:val="white"/>
-          <w:lang w:val="en-US"/>
-        </w:rPr>
-        <w:t>then</w:t>
-      </w:r>
-      <w:proofErr w:type="spellEnd"/>
-      <w:r>
-        <w:rPr>
-          <w:rFonts w:ascii="Times New Roman" w:hAnsi="Times New Roman" w:cs="Times New Roman"/>
-          <w:highlight w:val="white"/>
-          <w:lang w:val="en-US"/>
-        </w:rPr>
-        <w:t xml:space="preserve"> 8.</w:t>
+        <w:t>Players less then 8.</w:t>
       </w:r>
     </w:p>
     <w:p>
@@ -165,8 +129,6 @@
         </w:rPr>
         <w:t>Creator is admin.</w:t>
       </w:r>
-      <w:bookmarkStart w:id="0" w:name="_GoBack"/>
-      <w:bookmarkEnd w:id="0"/>
     </w:p>
     <w:p>
       <w:pPr>
@@ -377,23 +339,7 @@
           <w:rFonts w:ascii="Times New Roman" w:hAnsi="Times New Roman" w:cs="Times New Roman"/>
           <w:lang w:val="en-US"/>
         </w:rPr>
-        <w:t xml:space="preserve">Cards </w:t>
-      </w:r>
-      <w:proofErr w:type="spellStart"/>
-      <w:r>
-        <w:rPr>
-          <w:rFonts w:ascii="Times New Roman" w:hAnsi="Times New Roman" w:cs="Times New Roman"/>
-          <w:lang w:val="en-US"/>
-        </w:rPr>
-        <w:t>config</w:t>
-      </w:r>
-      <w:proofErr w:type="spellEnd"/>
-      <w:r>
-        <w:rPr>
-          <w:rFonts w:ascii="Times New Roman" w:hAnsi="Times New Roman" w:cs="Times New Roman"/>
-          <w:lang w:val="en-US"/>
-        </w:rPr>
-        <w:t xml:space="preserve"> to separate file.</w:t>
+        <w:t>Cards config to separate file.</w:t>
       </w:r>
     </w:p>
     <w:p>
@@ -484,6 +430,42 @@
           <w:highlight w:val="white"/>
           <w:lang w:val="en-US"/>
         </w:rPr>
+        <w:t>Pics coordinats</w:t>
+      </w:r>
+      <w:bookmarkStart w:id="0" w:name="_GoBack"/>
+      <w:bookmarkEnd w:id="0"/>
+    </w:p>
+    <w:p>
+      <w:pPr>
+        <w:autoSpaceDE w:val="0"/>
+        <w:autoSpaceDN w:val="0"/>
+        <w:adjustRightInd w:val="0"/>
+        <w:spacing w:after="0" w:line="240" w:lineRule="auto"/>
+        <w:rPr>
+          <w:rFonts w:ascii="Times New Roman" w:hAnsi="Times New Roman" w:cs="Times New Roman"/>
+          <w:highlight w:val="white"/>
+          <w:lang w:val="en-US"/>
+        </w:rPr>
+      </w:pPr>
+    </w:p>
+    <w:p>
+      <w:pPr>
+        <w:autoSpaceDE w:val="0"/>
+        <w:autoSpaceDN w:val="0"/>
+        <w:adjustRightInd w:val="0"/>
+        <w:spacing w:after="0" w:line="240" w:lineRule="auto"/>
+        <w:rPr>
+          <w:rFonts w:ascii="Times New Roman" w:hAnsi="Times New Roman" w:cs="Times New Roman"/>
+          <w:highlight w:val="white"/>
+          <w:lang w:val="en-US"/>
+        </w:rPr>
+      </w:pPr>
+      <w:r>
+        <w:rPr>
+          <w:rFonts w:ascii="Times New Roman" w:hAnsi="Times New Roman" w:cs="Times New Roman"/>
+          <w:highlight w:val="white"/>
+          <w:lang w:val="en-US"/>
+        </w:rPr>
         <w:t>//one player game for time</w:t>
       </w:r>
     </w:p>
@@ -520,7 +502,6 @@
           <w:lang w:val="en-US"/>
         </w:rPr>
       </w:pPr>
-      <w:proofErr w:type="gramStart"/>
       <w:r>
         <w:rPr>
           <w:rFonts w:ascii="Times New Roman" w:hAnsi="Times New Roman" w:cs="Times New Roman"/>
@@ -537,7 +518,6 @@
         </w:rPr>
         <w:t>??</w:t>
       </w:r>
-      <w:proofErr w:type="gramEnd"/>
     </w:p>
     <w:p>
       <w:pPr>

</xml_diff>

<commit_message>
pictures coordinates, adaptation for mobile
</commit_message>
<xml_diff>
--- a/ToDo.docx
+++ b/ToDo.docx
@@ -125,25 +125,7 @@
           <w:highlight w:val="white"/>
           <w:lang w:val="en-US"/>
         </w:rPr>
-        <w:t xml:space="preserve">Players less </w:t>
-      </w:r>
-      <w:proofErr w:type="spellStart"/>
-      <w:r>
-        <w:rPr>
-          <w:rFonts w:ascii="Times New Roman" w:hAnsi="Times New Roman" w:cs="Times New Roman"/>
-          <w:highlight w:val="white"/>
-          <w:lang w:val="en-US"/>
-        </w:rPr>
-        <w:t>then</w:t>
-      </w:r>
-      <w:proofErr w:type="spellEnd"/>
-      <w:r>
-        <w:rPr>
-          <w:rFonts w:ascii="Times New Roman" w:hAnsi="Times New Roman" w:cs="Times New Roman"/>
-          <w:highlight w:val="white"/>
-          <w:lang w:val="en-US"/>
-        </w:rPr>
-        <w:t xml:space="preserve"> 8.</w:t>
+        <w:t>Players less then 8.</w:t>
       </w:r>
     </w:p>
     <w:p>
@@ -389,23 +371,7 @@
           <w:rFonts w:ascii="Times New Roman" w:hAnsi="Times New Roman" w:cs="Times New Roman"/>
           <w:lang w:val="en-US"/>
         </w:rPr>
-        <w:t xml:space="preserve">Cards </w:t>
-      </w:r>
-      <w:proofErr w:type="spellStart"/>
-      <w:r>
-        <w:rPr>
-          <w:rFonts w:ascii="Times New Roman" w:hAnsi="Times New Roman" w:cs="Times New Roman"/>
-          <w:lang w:val="en-US"/>
-        </w:rPr>
-        <w:t>config</w:t>
-      </w:r>
-      <w:proofErr w:type="spellEnd"/>
-      <w:r>
-        <w:rPr>
-          <w:rFonts w:ascii="Times New Roman" w:hAnsi="Times New Roman" w:cs="Times New Roman"/>
-          <w:lang w:val="en-US"/>
-        </w:rPr>
-        <w:t xml:space="preserve"> to separate file.</w:t>
+        <w:t>Cards config to separate file.</w:t>
       </w:r>
     </w:p>
     <w:p>
@@ -526,239 +492,361 @@
         </w:rPr>
         <w:t>statistics</w:t>
       </w:r>
+    </w:p>
+    <w:p>
+      <w:pPr>
+        <w:pStyle w:val="a3"/>
+        <w:numPr>
+          <w:ilvl w:val="0"/>
+          <w:numId w:val="2"/>
+        </w:numPr>
+        <w:autoSpaceDE w:val="0"/>
+        <w:autoSpaceDN w:val="0"/>
+        <w:adjustRightInd w:val="0"/>
+        <w:spacing w:after="0" w:line="240" w:lineRule="auto"/>
+        <w:rPr>
+          <w:rFonts w:ascii="Times New Roman" w:hAnsi="Times New Roman" w:cs="Times New Roman"/>
+          <w:highlight w:val="white"/>
+          <w:lang w:val="en-US"/>
+        </w:rPr>
+      </w:pPr>
+      <w:r>
+        <w:rPr>
+          <w:rFonts w:ascii="Times New Roman" w:hAnsi="Times New Roman" w:cs="Times New Roman"/>
+          <w:highlight w:val="lightGray"/>
+          <w:lang w:val="en-US"/>
+        </w:rPr>
+        <w:t>(-)</w:t>
+      </w:r>
+      <w:r>
+        <w:rPr>
+          <w:rFonts w:ascii="Times New Roman" w:hAnsi="Times New Roman" w:cs="Times New Roman"/>
+          <w:highlight w:val="white"/>
+          <w:lang w:val="en-US"/>
+        </w:rPr>
+        <w:t>fine for wrong click??</w:t>
+      </w:r>
+    </w:p>
+    <w:p>
+      <w:pPr>
+        <w:pStyle w:val="a3"/>
+        <w:numPr>
+          <w:ilvl w:val="0"/>
+          <w:numId w:val="2"/>
+        </w:numPr>
+        <w:spacing w:after="0"/>
+        <w:rPr>
+          <w:rFonts w:ascii="Times New Roman" w:hAnsi="Times New Roman" w:cs="Times New Roman"/>
+          <w:lang w:val="en-US"/>
+        </w:rPr>
+      </w:pPr>
+      <w:r>
+        <w:rPr>
+          <w:rFonts w:ascii="Times New Roman" w:hAnsi="Times New Roman" w:cs="Times New Roman"/>
+          <w:highlight w:val="green"/>
+          <w:lang w:val="en-US"/>
+        </w:rPr>
+        <w:t>(+</w:t>
+      </w:r>
+      <w:r>
+        <w:rPr>
+          <w:rFonts w:ascii="Times New Roman" w:hAnsi="Times New Roman" w:cs="Times New Roman"/>
+          <w:highlight w:val="green"/>
+          <w:lang w:val="en-US"/>
+        </w:rPr>
+        <w:t>)</w:t>
+      </w:r>
+      <w:r>
+        <w:rPr>
+          <w:rFonts w:ascii="Times New Roman" w:hAnsi="Times New Roman" w:cs="Times New Roman"/>
+          <w:lang w:val="en-US"/>
+        </w:rPr>
+        <w:t>create room</w:t>
+      </w:r>
+    </w:p>
+    <w:p>
+      <w:pPr>
+        <w:pStyle w:val="a3"/>
+        <w:numPr>
+          <w:ilvl w:val="0"/>
+          <w:numId w:val="2"/>
+        </w:numPr>
+        <w:spacing w:after="0"/>
+        <w:rPr>
+          <w:rFonts w:ascii="Times New Roman" w:hAnsi="Times New Roman" w:cs="Times New Roman"/>
+          <w:lang w:val="en-US"/>
+        </w:rPr>
+      </w:pPr>
+      <w:r>
+        <w:rPr>
+          <w:rFonts w:ascii="Times New Roman" w:hAnsi="Times New Roman" w:cs="Times New Roman"/>
+          <w:lang w:val="en-US"/>
+        </w:rPr>
+        <w:t>Lock if someone has selected a picture</w:t>
+      </w:r>
+      <w:r>
+        <w:rPr>
+          <w:rFonts w:ascii="Times New Roman" w:hAnsi="Times New Roman" w:cs="Times New Roman"/>
+          <w:lang w:val="en-US"/>
+        </w:rPr>
+        <w:t xml:space="preserve"> (race condition)</w:t>
+      </w:r>
+      <w:r>
+        <w:rPr>
+          <w:rFonts w:ascii="Times New Roman" w:hAnsi="Times New Roman" w:cs="Times New Roman"/>
+          <w:lang w:val="en-US"/>
+        </w:rPr>
+        <w:t>(to check)</w:t>
+      </w:r>
+    </w:p>
+    <w:p>
+      <w:pPr>
+        <w:pStyle w:val="a3"/>
+        <w:numPr>
+          <w:ilvl w:val="0"/>
+          <w:numId w:val="2"/>
+        </w:numPr>
+        <w:spacing w:after="0"/>
+        <w:rPr>
+          <w:rFonts w:ascii="Times New Roman" w:hAnsi="Times New Roman" w:cs="Times New Roman"/>
+          <w:lang w:val="en-US"/>
+        </w:rPr>
+      </w:pPr>
+      <w:r>
+        <w:rPr>
+          <w:rFonts w:ascii="Times New Roman" w:hAnsi="Times New Roman" w:cs="Times New Roman"/>
+          <w:lang w:val="en-US"/>
+        </w:rPr>
+        <w:t>Show winner, how many cards every player has</w:t>
+      </w:r>
+    </w:p>
+    <w:p>
+      <w:pPr>
+        <w:pStyle w:val="a3"/>
+        <w:numPr>
+          <w:ilvl w:val="0"/>
+          <w:numId w:val="2"/>
+        </w:numPr>
+        <w:autoSpaceDE w:val="0"/>
+        <w:autoSpaceDN w:val="0"/>
+        <w:adjustRightInd w:val="0"/>
+        <w:spacing w:after="0" w:line="240" w:lineRule="auto"/>
+        <w:rPr>
+          <w:rFonts w:ascii="Times New Roman" w:hAnsi="Times New Roman" w:cs="Times New Roman"/>
+          <w:lang w:val="en-US"/>
+        </w:rPr>
+      </w:pPr>
+      <w:r>
+        <w:rPr>
+          <w:rFonts w:ascii="Times New Roman" w:hAnsi="Times New Roman" w:cs="Times New Roman"/>
+          <w:lang w:val="en-US"/>
+        </w:rPr>
+        <w:t>Red border on wrong picture selected</w:t>
+      </w:r>
+    </w:p>
+    <w:p>
+      <w:pPr>
+        <w:pStyle w:val="a3"/>
+        <w:numPr>
+          <w:ilvl w:val="0"/>
+          <w:numId w:val="2"/>
+        </w:numPr>
+        <w:autoSpaceDE w:val="0"/>
+        <w:autoSpaceDN w:val="0"/>
+        <w:adjustRightInd w:val="0"/>
+        <w:spacing w:after="0" w:line="240" w:lineRule="auto"/>
+        <w:rPr>
+          <w:rFonts w:ascii="Times New Roman" w:hAnsi="Times New Roman" w:cs="Times New Roman"/>
+          <w:lang w:val="en-US"/>
+        </w:rPr>
+      </w:pPr>
+      <w:r>
+        <w:rPr>
+          <w:rFonts w:ascii="Times New Roman" w:hAnsi="Times New Roman" w:cs="Times New Roman"/>
+          <w:lang w:val="en-US"/>
+        </w:rPr>
+        <w:t>Player can’t join to started game</w:t>
+      </w:r>
+    </w:p>
+    <w:p>
+      <w:pPr>
+        <w:pStyle w:val="a3"/>
+        <w:numPr>
+          <w:ilvl w:val="0"/>
+          <w:numId w:val="2"/>
+        </w:numPr>
+        <w:autoSpaceDE w:val="0"/>
+        <w:autoSpaceDN w:val="0"/>
+        <w:adjustRightInd w:val="0"/>
+        <w:spacing w:after="0" w:line="240" w:lineRule="auto"/>
+        <w:rPr>
+          <w:rFonts w:ascii="Times New Roman" w:hAnsi="Times New Roman" w:cs="Times New Roman"/>
+          <w:lang w:val="en-US"/>
+        </w:rPr>
+      </w:pPr>
+      <w:r>
+        <w:rPr>
+          <w:rFonts w:ascii="Times New Roman" w:hAnsi="Times New Roman" w:cs="Times New Roman"/>
+          <w:lang w:val="en-US"/>
+        </w:rPr>
+        <w:t>(1)Mobile friendly</w:t>
+      </w:r>
+    </w:p>
+    <w:p>
+      <w:pPr>
+        <w:pStyle w:val="a3"/>
+        <w:numPr>
+          <w:ilvl w:val="0"/>
+          <w:numId w:val="2"/>
+        </w:numPr>
+        <w:autoSpaceDE w:val="0"/>
+        <w:autoSpaceDN w:val="0"/>
+        <w:adjustRightInd w:val="0"/>
+        <w:spacing w:after="0" w:line="240" w:lineRule="auto"/>
+        <w:rPr>
+          <w:rFonts w:ascii="Times New Roman" w:hAnsi="Times New Roman" w:cs="Times New Roman"/>
+          <w:lang w:val="en-US"/>
+        </w:rPr>
+      </w:pPr>
+      <w:r>
+        <w:rPr>
+          <w:rFonts w:ascii="Times New Roman" w:hAnsi="Times New Roman" w:cs="Times New Roman"/>
+          <w:lang w:val="en-US"/>
+        </w:rPr>
+        <w:t>Player quits while playing</w:t>
+      </w:r>
+    </w:p>
+    <w:p>
+      <w:pPr>
+        <w:autoSpaceDE w:val="0"/>
+        <w:autoSpaceDN w:val="0"/>
+        <w:adjustRightInd w:val="0"/>
+        <w:spacing w:after="0" w:line="240" w:lineRule="auto"/>
+        <w:rPr>
+          <w:rFonts w:ascii="Times New Roman" w:hAnsi="Times New Roman" w:cs="Times New Roman"/>
+          <w:lang w:val="en-US"/>
+        </w:rPr>
+      </w:pPr>
+    </w:p>
+    <w:p>
+      <w:pPr>
+        <w:autoSpaceDE w:val="0"/>
+        <w:autoSpaceDN w:val="0"/>
+        <w:adjustRightInd w:val="0"/>
+        <w:spacing w:after="0" w:line="240" w:lineRule="auto"/>
+        <w:rPr>
+          <w:rFonts w:ascii="Times New Roman" w:hAnsi="Times New Roman" w:cs="Times New Roman"/>
+          <w:lang w:val="en-US"/>
+        </w:rPr>
+      </w:pPr>
+      <w:r>
+        <w:rPr>
+          <w:rFonts w:ascii="Times New Roman" w:hAnsi="Times New Roman" w:cs="Times New Roman"/>
+          <w:lang w:val="en-US"/>
+        </w:rPr>
+        <w:t>Change text create/join</w:t>
+      </w:r>
+    </w:p>
+    <w:p>
+      <w:pPr>
+        <w:autoSpaceDE w:val="0"/>
+        <w:autoSpaceDN w:val="0"/>
+        <w:adjustRightInd w:val="0"/>
+        <w:spacing w:after="0" w:line="240" w:lineRule="auto"/>
+        <w:rPr>
+          <w:rFonts w:ascii="Times New Roman" w:hAnsi="Times New Roman" w:cs="Times New Roman"/>
+          <w:lang w:val="en-US"/>
+        </w:rPr>
+      </w:pPr>
+      <w:r>
+        <w:rPr>
+          <w:rFonts w:ascii="Times New Roman" w:hAnsi="Times New Roman" w:cs="Times New Roman"/>
+          <w:lang w:val="en-US"/>
+        </w:rPr>
+        <w:t>Db for statistics</w:t>
+      </w:r>
+    </w:p>
+    <w:p>
+      <w:pPr>
+        <w:spacing w:after="0"/>
+        <w:rPr>
+          <w:rFonts w:ascii="Times New Roman" w:hAnsi="Times New Roman" w:cs="Times New Roman"/>
+          <w:lang w:val="en-US"/>
+        </w:rPr>
+      </w:pPr>
+      <w:r>
+        <w:rPr>
+          <w:rFonts w:ascii="Times New Roman" w:hAnsi="Times New Roman" w:cs="Times New Roman"/>
+          <w:lang w:val="en-US"/>
+        </w:rPr>
+        <w:t>game is over for everyone show statistics -&gt; refresh for new game</w:t>
+      </w:r>
+    </w:p>
+    <w:p>
+      <w:pPr>
+        <w:spacing w:after="0"/>
+        <w:rPr>
+          <w:rFonts w:ascii="Times New Roman" w:hAnsi="Times New Roman" w:cs="Times New Roman"/>
+          <w:lang w:val="en-US"/>
+        </w:rPr>
+      </w:pPr>
+      <w:r>
+        <w:rPr>
+          <w:rFonts w:ascii="Times New Roman" w:hAnsi="Times New Roman" w:cs="Times New Roman"/>
+          <w:lang w:val="en-US"/>
+        </w:rPr>
+        <w:t>one click start</w:t>
+      </w:r>
+    </w:p>
+    <w:p>
+      <w:pPr>
+        <w:spacing w:after="0"/>
+        <w:rPr>
+          <w:rFonts w:ascii="Times New Roman" w:hAnsi="Times New Roman" w:cs="Times New Roman"/>
+          <w:lang w:val="en-US"/>
+        </w:rPr>
+      </w:pPr>
+      <w:r>
+        <w:rPr>
+          <w:rFonts w:ascii="Times New Roman" w:hAnsi="Times New Roman" w:cs="Times New Roman"/>
+          <w:lang w:val="en-US"/>
+        </w:rPr>
+        <w:t>enter on reg and start</w:t>
+      </w:r>
+    </w:p>
+    <w:p>
+      <w:pPr>
+        <w:spacing w:after="0"/>
+        <w:rPr>
+          <w:rFonts w:ascii="Times New Roman" w:hAnsi="Times New Roman" w:cs="Times New Roman"/>
+          <w:lang w:val="en-US"/>
+        </w:rPr>
+      </w:pPr>
+      <w:r>
+        <w:rPr>
+          <w:rFonts w:ascii="Times New Roman" w:hAnsi="Times New Roman" w:cs="Times New Roman"/>
+          <w:lang w:val="en-US"/>
+        </w:rPr>
+        <w:t>choose group by click, not only code</w:t>
+      </w:r>
+    </w:p>
+    <w:p>
+      <w:pPr>
+        <w:spacing w:after="0"/>
+        <w:rPr>
+          <w:rFonts w:ascii="Times New Roman" w:hAnsi="Times New Roman" w:cs="Times New Roman"/>
+          <w:lang w:val="en-US"/>
+        </w:rPr>
+      </w:pPr>
+      <w:r>
+        <w:rPr>
+          <w:rFonts w:ascii="Times New Roman" w:hAnsi="Times New Roman" w:cs="Times New Roman"/>
+          <w:lang w:val="en-US"/>
+        </w:rPr>
+        <w:t>use scss</w:t>
+      </w:r>
       <w:bookmarkStart w:id="0" w:name="_GoBack"/>
       <w:bookmarkEnd w:id="0"/>
-    </w:p>
-    <w:p>
-      <w:pPr>
-        <w:pStyle w:val="a3"/>
-        <w:numPr>
-          <w:ilvl w:val="0"/>
-          <w:numId w:val="2"/>
-        </w:numPr>
-        <w:autoSpaceDE w:val="0"/>
-        <w:autoSpaceDN w:val="0"/>
-        <w:adjustRightInd w:val="0"/>
-        <w:spacing w:after="0" w:line="240" w:lineRule="auto"/>
-        <w:rPr>
-          <w:rFonts w:ascii="Times New Roman" w:hAnsi="Times New Roman" w:cs="Times New Roman"/>
-          <w:highlight w:val="white"/>
-          <w:lang w:val="en-US"/>
-        </w:rPr>
-      </w:pPr>
-      <w:proofErr w:type="gramStart"/>
-      <w:r>
-        <w:rPr>
-          <w:rFonts w:ascii="Times New Roman" w:hAnsi="Times New Roman" w:cs="Times New Roman"/>
-          <w:highlight w:val="white"/>
-          <w:lang w:val="en-US"/>
-        </w:rPr>
-        <w:t>fine</w:t>
-      </w:r>
-      <w:proofErr w:type="gramEnd"/>
-      <w:r>
-        <w:rPr>
-          <w:rFonts w:ascii="Times New Roman" w:hAnsi="Times New Roman" w:cs="Times New Roman"/>
-          <w:highlight w:val="white"/>
-          <w:lang w:val="en-US"/>
-        </w:rPr>
-        <w:t xml:space="preserve"> for wrong click??</w:t>
-      </w:r>
-    </w:p>
-    <w:p>
-      <w:pPr>
-        <w:pStyle w:val="a3"/>
-        <w:numPr>
-          <w:ilvl w:val="0"/>
-          <w:numId w:val="2"/>
-        </w:numPr>
-        <w:spacing w:after="0"/>
-        <w:rPr>
-          <w:rFonts w:ascii="Times New Roman" w:hAnsi="Times New Roman" w:cs="Times New Roman"/>
-          <w:lang w:val="en-US"/>
-        </w:rPr>
-      </w:pPr>
-      <w:r>
-        <w:rPr>
-          <w:rFonts w:ascii="Times New Roman" w:hAnsi="Times New Roman" w:cs="Times New Roman"/>
-          <w:highlight w:val="green"/>
-          <w:lang w:val="en-US"/>
-        </w:rPr>
-        <w:t>(+</w:t>
-      </w:r>
-      <w:r>
-        <w:rPr>
-          <w:rFonts w:ascii="Times New Roman" w:hAnsi="Times New Roman" w:cs="Times New Roman"/>
-          <w:highlight w:val="green"/>
-          <w:lang w:val="en-US"/>
-        </w:rPr>
-        <w:t>)</w:t>
-      </w:r>
-      <w:r>
-        <w:rPr>
-          <w:rFonts w:ascii="Times New Roman" w:hAnsi="Times New Roman" w:cs="Times New Roman"/>
-          <w:lang w:val="en-US"/>
-        </w:rPr>
-        <w:t>create room</w:t>
-      </w:r>
-    </w:p>
-    <w:p>
-      <w:pPr>
-        <w:pStyle w:val="a3"/>
-        <w:numPr>
-          <w:ilvl w:val="0"/>
-          <w:numId w:val="2"/>
-        </w:numPr>
-        <w:spacing w:after="0"/>
-        <w:rPr>
-          <w:rFonts w:ascii="Times New Roman" w:hAnsi="Times New Roman" w:cs="Times New Roman"/>
-          <w:lang w:val="en-US"/>
-        </w:rPr>
-      </w:pPr>
-      <w:r>
-        <w:rPr>
-          <w:rFonts w:ascii="Times New Roman" w:hAnsi="Times New Roman" w:cs="Times New Roman"/>
-          <w:lang w:val="en-US"/>
-        </w:rPr>
-        <w:t>Lock if someone has selected a picture</w:t>
-      </w:r>
-      <w:r>
-        <w:rPr>
-          <w:rFonts w:ascii="Times New Roman" w:hAnsi="Times New Roman" w:cs="Times New Roman"/>
-          <w:lang w:val="en-US"/>
-        </w:rPr>
-        <w:t xml:space="preserve"> (race condition)</w:t>
-      </w:r>
-    </w:p>
-    <w:p>
-      <w:pPr>
-        <w:pStyle w:val="a3"/>
-        <w:numPr>
-          <w:ilvl w:val="0"/>
-          <w:numId w:val="2"/>
-        </w:numPr>
-        <w:spacing w:after="0"/>
-        <w:rPr>
-          <w:rFonts w:ascii="Times New Roman" w:hAnsi="Times New Roman" w:cs="Times New Roman"/>
-          <w:lang w:val="en-US"/>
-        </w:rPr>
-      </w:pPr>
-      <w:r>
-        <w:rPr>
-          <w:rFonts w:ascii="Times New Roman" w:hAnsi="Times New Roman" w:cs="Times New Roman"/>
-          <w:lang w:val="en-US"/>
-        </w:rPr>
-        <w:t>Show winner, how many cards every player has</w:t>
-      </w:r>
-    </w:p>
-    <w:p>
-      <w:pPr>
-        <w:pStyle w:val="a3"/>
-        <w:numPr>
-          <w:ilvl w:val="0"/>
-          <w:numId w:val="2"/>
-        </w:numPr>
-        <w:autoSpaceDE w:val="0"/>
-        <w:autoSpaceDN w:val="0"/>
-        <w:adjustRightInd w:val="0"/>
-        <w:spacing w:after="0" w:line="240" w:lineRule="auto"/>
-        <w:rPr>
-          <w:rFonts w:ascii="Times New Roman" w:hAnsi="Times New Roman" w:cs="Times New Roman"/>
-          <w:lang w:val="en-US"/>
-        </w:rPr>
-      </w:pPr>
-      <w:r>
-        <w:rPr>
-          <w:rFonts w:ascii="Times New Roman" w:hAnsi="Times New Roman" w:cs="Times New Roman"/>
-          <w:lang w:val="en-US"/>
-        </w:rPr>
-        <w:t>Red border on wrong picture selected</w:t>
-      </w:r>
-    </w:p>
-    <w:p>
-      <w:pPr>
-        <w:pStyle w:val="a3"/>
-        <w:numPr>
-          <w:ilvl w:val="0"/>
-          <w:numId w:val="2"/>
-        </w:numPr>
-        <w:autoSpaceDE w:val="0"/>
-        <w:autoSpaceDN w:val="0"/>
-        <w:adjustRightInd w:val="0"/>
-        <w:spacing w:after="0" w:line="240" w:lineRule="auto"/>
-        <w:rPr>
-          <w:rFonts w:ascii="Times New Roman" w:hAnsi="Times New Roman" w:cs="Times New Roman"/>
-          <w:lang w:val="en-US"/>
-        </w:rPr>
-      </w:pPr>
-      <w:r>
-        <w:rPr>
-          <w:rFonts w:ascii="Times New Roman" w:hAnsi="Times New Roman" w:cs="Times New Roman"/>
-          <w:lang w:val="en-US"/>
-        </w:rPr>
-        <w:t>Player can’t join to started game</w:t>
-      </w:r>
-    </w:p>
-    <w:p>
-      <w:pPr>
-        <w:pStyle w:val="a3"/>
-        <w:numPr>
-          <w:ilvl w:val="0"/>
-          <w:numId w:val="2"/>
-        </w:numPr>
-        <w:autoSpaceDE w:val="0"/>
-        <w:autoSpaceDN w:val="0"/>
-        <w:adjustRightInd w:val="0"/>
-        <w:spacing w:after="0" w:line="240" w:lineRule="auto"/>
-        <w:rPr>
-          <w:rFonts w:ascii="Times New Roman" w:hAnsi="Times New Roman" w:cs="Times New Roman"/>
-          <w:lang w:val="en-US"/>
-        </w:rPr>
-      </w:pPr>
-      <w:r>
-        <w:rPr>
-          <w:rFonts w:ascii="Times New Roman" w:hAnsi="Times New Roman" w:cs="Times New Roman"/>
-          <w:lang w:val="en-US"/>
-        </w:rPr>
-        <w:t>(1)Mobile friendly</w:t>
-      </w:r>
-    </w:p>
-    <w:p>
-      <w:pPr>
-        <w:autoSpaceDE w:val="0"/>
-        <w:autoSpaceDN w:val="0"/>
-        <w:adjustRightInd w:val="0"/>
-        <w:spacing w:after="0" w:line="240" w:lineRule="auto"/>
-        <w:rPr>
-          <w:rFonts w:ascii="Times New Roman" w:hAnsi="Times New Roman" w:cs="Times New Roman"/>
-          <w:lang w:val="en-US"/>
-        </w:rPr>
-      </w:pPr>
-    </w:p>
-    <w:p>
-      <w:pPr>
-        <w:spacing w:after="0"/>
-        <w:rPr>
-          <w:rFonts w:ascii="Times New Roman" w:hAnsi="Times New Roman" w:cs="Times New Roman"/>
-          <w:lang w:val="en-US"/>
-        </w:rPr>
-      </w:pPr>
-      <w:proofErr w:type="gramStart"/>
-      <w:r>
-        <w:rPr>
-          <w:rFonts w:ascii="Times New Roman" w:hAnsi="Times New Roman" w:cs="Times New Roman"/>
-          <w:lang w:val="en-US"/>
-        </w:rPr>
-        <w:t>game</w:t>
-      </w:r>
-      <w:proofErr w:type="gramEnd"/>
-      <w:r>
-        <w:rPr>
-          <w:rFonts w:ascii="Times New Roman" w:hAnsi="Times New Roman" w:cs="Times New Roman"/>
-          <w:lang w:val="en-US"/>
-        </w:rPr>
-        <w:t xml:space="preserve"> is over for everyone show statistics -&gt; refresh for new game</w:t>
-      </w:r>
     </w:p>
     <w:p>
       <w:pPr>

</xml_diff>

<commit_message>
results table (with time)
</commit_message>
<xml_diff>
--- a/ToDo.docx
+++ b/ToDo.docx
@@ -617,346 +617,408 @@
           <w:rFonts w:ascii="Times New Roman" w:hAnsi="Times New Roman" w:cs="Times New Roman"/>
           <w:lang w:val="en-US"/>
         </w:rPr>
-        <w:t>(1</w:t>
+        <w:t>(1)</w:t>
+      </w:r>
+      <w:r>
+        <w:rPr>
+          <w:rFonts w:ascii="Times New Roman" w:hAnsi="Times New Roman" w:cs="Times New Roman"/>
+          <w:lang w:val="en-US"/>
+        </w:rPr>
+        <w:t>Show winner, how many cards every player has</w:t>
+      </w:r>
+    </w:p>
+    <w:p>
+      <w:pPr>
+        <w:pStyle w:val="a3"/>
+        <w:numPr>
+          <w:ilvl w:val="0"/>
+          <w:numId w:val="2"/>
+        </w:numPr>
+        <w:autoSpaceDE w:val="0"/>
+        <w:autoSpaceDN w:val="0"/>
+        <w:adjustRightInd w:val="0"/>
+        <w:spacing w:after="0" w:line="240" w:lineRule="auto"/>
+        <w:rPr>
+          <w:rFonts w:ascii="Times New Roman" w:hAnsi="Times New Roman" w:cs="Times New Roman"/>
+          <w:lang w:val="en-US"/>
+        </w:rPr>
+      </w:pPr>
+      <w:r>
+        <w:rPr>
+          <w:rFonts w:ascii="Times New Roman" w:hAnsi="Times New Roman" w:cs="Times New Roman"/>
+          <w:lang w:val="en-US"/>
+        </w:rPr>
+        <w:t>Red border on wrong picture selected</w:t>
+      </w:r>
+    </w:p>
+    <w:p>
+      <w:pPr>
+        <w:pStyle w:val="a3"/>
+        <w:numPr>
+          <w:ilvl w:val="0"/>
+          <w:numId w:val="2"/>
+        </w:numPr>
+        <w:autoSpaceDE w:val="0"/>
+        <w:autoSpaceDN w:val="0"/>
+        <w:adjustRightInd w:val="0"/>
+        <w:spacing w:after="0" w:line="240" w:lineRule="auto"/>
+        <w:rPr>
+          <w:rFonts w:ascii="Times New Roman" w:hAnsi="Times New Roman" w:cs="Times New Roman"/>
+          <w:lang w:val="en-US"/>
+        </w:rPr>
+      </w:pPr>
+      <w:r>
+        <w:rPr>
+          <w:rFonts w:ascii="Times New Roman" w:hAnsi="Times New Roman" w:cs="Times New Roman"/>
+          <w:lang w:val="en-US"/>
+        </w:rPr>
+        <w:t>Player can’t join to started game</w:t>
+      </w:r>
+    </w:p>
+    <w:p>
+      <w:pPr>
+        <w:pStyle w:val="a3"/>
+        <w:numPr>
+          <w:ilvl w:val="0"/>
+          <w:numId w:val="2"/>
+        </w:numPr>
+        <w:autoSpaceDE w:val="0"/>
+        <w:autoSpaceDN w:val="0"/>
+        <w:adjustRightInd w:val="0"/>
+        <w:spacing w:after="0" w:line="240" w:lineRule="auto"/>
+        <w:rPr>
+          <w:rFonts w:ascii="Times New Roman" w:hAnsi="Times New Roman" w:cs="Times New Roman"/>
+          <w:lang w:val="en-US"/>
+        </w:rPr>
+      </w:pPr>
+      <w:r>
+        <w:rPr>
+          <w:rFonts w:ascii="Times New Roman" w:hAnsi="Times New Roman" w:cs="Times New Roman"/>
+          <w:highlight w:val="green"/>
+          <w:lang w:val="en-US"/>
+        </w:rPr>
+        <w:t>(+</w:t>
+      </w:r>
+      <w:r>
+        <w:rPr>
+          <w:rFonts w:ascii="Times New Roman" w:hAnsi="Times New Roman" w:cs="Times New Roman"/>
+          <w:highlight w:val="green"/>
+          <w:lang w:val="en-US"/>
+        </w:rPr>
+        <w:t>)</w:t>
+      </w:r>
+      <w:r>
+        <w:rPr>
+          <w:rFonts w:ascii="Times New Roman" w:hAnsi="Times New Roman" w:cs="Times New Roman"/>
+          <w:lang w:val="en-US"/>
+        </w:rPr>
+        <w:t>Mobile friendly</w:t>
+      </w:r>
+    </w:p>
+    <w:p>
+      <w:pPr>
+        <w:pStyle w:val="a3"/>
+        <w:numPr>
+          <w:ilvl w:val="0"/>
+          <w:numId w:val="2"/>
+        </w:numPr>
+        <w:autoSpaceDE w:val="0"/>
+        <w:autoSpaceDN w:val="0"/>
+        <w:adjustRightInd w:val="0"/>
+        <w:spacing w:after="0" w:line="240" w:lineRule="auto"/>
+        <w:rPr>
+          <w:rFonts w:ascii="Times New Roman" w:hAnsi="Times New Roman" w:cs="Times New Roman"/>
+          <w:lang w:val="en-US"/>
+        </w:rPr>
+      </w:pPr>
+      <w:r>
+        <w:rPr>
+          <w:rFonts w:ascii="Times New Roman" w:hAnsi="Times New Roman" w:cs="Times New Roman"/>
+          <w:lang w:val="en-US"/>
+        </w:rPr>
+        <w:t>Player quits while playing</w:t>
+      </w:r>
+    </w:p>
+    <w:p>
+      <w:pPr>
+        <w:pStyle w:val="a3"/>
+        <w:numPr>
+          <w:ilvl w:val="0"/>
+          <w:numId w:val="2"/>
+        </w:numPr>
+        <w:autoSpaceDE w:val="0"/>
+        <w:autoSpaceDN w:val="0"/>
+        <w:adjustRightInd w:val="0"/>
+        <w:spacing w:after="0" w:line="240" w:lineRule="auto"/>
+        <w:rPr>
+          <w:rFonts w:ascii="Times New Roman" w:hAnsi="Times New Roman" w:cs="Times New Roman"/>
+          <w:lang w:val="en-US"/>
+        </w:rPr>
+      </w:pPr>
+      <w:r>
+        <w:rPr>
+          <w:rFonts w:ascii="Times New Roman" w:hAnsi="Times New Roman" w:cs="Times New Roman"/>
+          <w:highlight w:val="yellow"/>
+          <w:lang w:val="en-US"/>
+        </w:rPr>
+        <w:t>(0)</w:t>
+      </w:r>
+      <w:r>
+        <w:rPr>
+          <w:rFonts w:ascii="Times New Roman" w:hAnsi="Times New Roman" w:cs="Times New Roman"/>
+          <w:lang w:val="en-US"/>
+        </w:rPr>
+        <w:t>Result panel and restart button</w:t>
+      </w:r>
+      <w:r>
+        <w:rPr>
+          <w:rFonts w:ascii="Times New Roman" w:hAnsi="Times New Roman" w:cs="Times New Roman"/>
+          <w:lang w:val="en-US"/>
+        </w:rPr>
+        <w:t>//if last player show restart</w:t>
+      </w:r>
+    </w:p>
+    <w:p>
+      <w:pPr>
+        <w:autoSpaceDE w:val="0"/>
+        <w:autoSpaceDN w:val="0"/>
+        <w:adjustRightInd w:val="0"/>
+        <w:spacing w:after="0" w:line="240" w:lineRule="auto"/>
+        <w:rPr>
+          <w:rFonts w:ascii="Times New Roman" w:hAnsi="Times New Roman" w:cs="Times New Roman"/>
+          <w:lang w:val="en-US"/>
+        </w:rPr>
+      </w:pPr>
+    </w:p>
+    <w:p>
+      <w:pPr>
+        <w:autoSpaceDE w:val="0"/>
+        <w:autoSpaceDN w:val="0"/>
+        <w:adjustRightInd w:val="0"/>
+        <w:spacing w:after="0" w:line="240" w:lineRule="auto"/>
+        <w:rPr>
+          <w:rFonts w:ascii="Times New Roman" w:hAnsi="Times New Roman" w:cs="Times New Roman"/>
+          <w:lang w:val="en-US"/>
+        </w:rPr>
+      </w:pPr>
+      <w:r>
+        <w:rPr>
+          <w:rFonts w:ascii="Times New Roman" w:hAnsi="Times New Roman" w:cs="Times New Roman"/>
+          <w:lang w:val="en-US"/>
+        </w:rPr>
+        <w:t>Change text create/join</w:t>
+      </w:r>
+    </w:p>
+    <w:p>
+      <w:pPr>
+        <w:autoSpaceDE w:val="0"/>
+        <w:autoSpaceDN w:val="0"/>
+        <w:adjustRightInd w:val="0"/>
+        <w:spacing w:after="0" w:line="240" w:lineRule="auto"/>
+        <w:rPr>
+          <w:rFonts w:ascii="Times New Roman" w:hAnsi="Times New Roman" w:cs="Times New Roman"/>
+          <w:lang w:val="en-US"/>
+        </w:rPr>
+      </w:pPr>
+      <w:r>
+        <w:rPr>
+          <w:rFonts w:ascii="Times New Roman" w:hAnsi="Times New Roman" w:cs="Times New Roman"/>
+          <w:lang w:val="en-US"/>
+        </w:rPr>
+        <w:t>Db for statistics</w:t>
+      </w:r>
+    </w:p>
+    <w:p>
+      <w:pPr>
+        <w:spacing w:after="0"/>
+        <w:rPr>
+          <w:rFonts w:ascii="Times New Roman" w:hAnsi="Times New Roman" w:cs="Times New Roman"/>
+          <w:lang w:val="en-US"/>
+        </w:rPr>
+      </w:pPr>
+      <w:r>
+        <w:rPr>
+          <w:rFonts w:ascii="Times New Roman" w:hAnsi="Times New Roman" w:cs="Times New Roman"/>
+          <w:lang w:val="en-US"/>
+        </w:rPr>
+        <w:t>game is over for everyone show statistics -&gt; refresh for new game</w:t>
+      </w:r>
+    </w:p>
+    <w:p>
+      <w:pPr>
+        <w:spacing w:after="0"/>
+        <w:rPr>
+          <w:rFonts w:ascii="Times New Roman" w:hAnsi="Times New Roman" w:cs="Times New Roman"/>
+          <w:lang w:val="en-US"/>
+        </w:rPr>
+      </w:pPr>
+      <w:r>
+        <w:rPr>
+          <w:rFonts w:ascii="Times New Roman" w:hAnsi="Times New Roman" w:cs="Times New Roman"/>
+          <w:lang w:val="en-US"/>
+        </w:rPr>
+        <w:t>one click start</w:t>
+      </w:r>
+    </w:p>
+    <w:p>
+      <w:pPr>
+        <w:spacing w:after="0"/>
+        <w:rPr>
+          <w:rFonts w:ascii="Times New Roman" w:hAnsi="Times New Roman" w:cs="Times New Roman"/>
+          <w:lang w:val="en-US"/>
+        </w:rPr>
+      </w:pPr>
+      <w:r>
+        <w:rPr>
+          <w:rFonts w:ascii="Times New Roman" w:hAnsi="Times New Roman" w:cs="Times New Roman"/>
+          <w:lang w:val="en-US"/>
+        </w:rPr>
+        <w:t>enter on reg and start</w:t>
+      </w:r>
+    </w:p>
+    <w:p>
+      <w:pPr>
+        <w:spacing w:after="0"/>
+        <w:rPr>
+          <w:rFonts w:ascii="Times New Roman" w:hAnsi="Times New Roman" w:cs="Times New Roman"/>
+          <w:lang w:val="en-US"/>
+        </w:rPr>
+      </w:pPr>
+      <w:r>
+        <w:rPr>
+          <w:rFonts w:ascii="Times New Roman" w:hAnsi="Times New Roman" w:cs="Times New Roman"/>
+          <w:lang w:val="en-US"/>
+        </w:rPr>
+        <w:t>choose group by click, not only code</w:t>
+      </w:r>
+    </w:p>
+    <w:p>
+      <w:pPr>
+        <w:spacing w:after="0"/>
+        <w:rPr>
+          <w:rFonts w:ascii="Times New Roman" w:hAnsi="Times New Roman" w:cs="Times New Roman"/>
+          <w:lang w:val="en-US"/>
+        </w:rPr>
+      </w:pPr>
+      <w:r>
+        <w:rPr>
+          <w:rFonts w:ascii="Times New Roman" w:hAnsi="Times New Roman" w:cs="Times New Roman"/>
+          <w:lang w:val="en-US"/>
+        </w:rPr>
+        <w:t>use scss</w:t>
+      </w:r>
+    </w:p>
+    <w:p>
+      <w:pPr>
+        <w:spacing w:after="0"/>
+        <w:rPr>
+          <w:rFonts w:ascii="Times New Roman" w:hAnsi="Times New Roman" w:cs="Times New Roman"/>
+          <w:lang w:val="en-US"/>
+        </w:rPr>
+      </w:pPr>
+      <w:r>
+        <w:rPr>
+          <w:rFonts w:ascii="Times New Roman" w:hAnsi="Times New Roman" w:cs="Times New Roman"/>
+          <w:lang w:val="en-US"/>
+        </w:rPr>
+        <w:t>Don’t enter a name every time – ref to 12</w:t>
+      </w:r>
+    </w:p>
+    <w:p>
+      <w:pPr>
+        <w:spacing w:after="0"/>
+        <w:rPr>
+          <w:rFonts w:ascii="Times New Roman" w:hAnsi="Times New Roman" w:cs="Times New Roman"/>
+          <w:lang w:val="en-US"/>
+        </w:rPr>
+      </w:pPr>
+      <w:r>
+        <w:rPr>
+          <w:rFonts w:ascii="Times New Roman" w:hAnsi="Times New Roman" w:cs="Times New Roman"/>
+          <w:lang w:val="en-US"/>
+        </w:rPr>
+        <w:t>Case sensitive group name?</w:t>
+      </w:r>
+    </w:p>
+    <w:p>
+      <w:pPr>
+        <w:spacing w:after="0"/>
+        <w:rPr>
+          <w:rFonts w:ascii="Times New Roman" w:hAnsi="Times New Roman" w:cs="Times New Roman"/>
+          <w:lang w:val="en-US"/>
+        </w:rPr>
+      </w:pPr>
+      <w:r>
+        <w:rPr>
+          <w:rFonts w:ascii="Times New Roman" w:hAnsi="Times New Roman" w:cs="Times New Roman"/>
+          <w:lang w:val="en-US"/>
+        </w:rPr>
+        <w:t>Accident ok click</w:t>
+      </w:r>
+    </w:p>
+    <w:p>
+      <w:pPr>
+        <w:spacing w:after="0"/>
+        <w:rPr>
+          <w:rFonts w:ascii="Times New Roman" w:hAnsi="Times New Roman" w:cs="Times New Roman"/>
+          <w:lang w:val="en-US"/>
+        </w:rPr>
+      </w:pPr>
+      <w:r>
+        <w:rPr>
+          <w:rFonts w:ascii="Times New Roman" w:hAnsi="Times New Roman" w:cs="Times New Roman"/>
+          <w:lang w:val="en-US"/>
+        </w:rPr>
+        <w:t>Two the same cards running</w:t>
+      </w:r>
+    </w:p>
+    <w:p>
+      <w:pPr>
+        <w:spacing w:after="0"/>
+        <w:rPr>
+          <w:rFonts w:ascii="Times New Roman" w:hAnsi="Times New Roman" w:cs="Times New Roman"/>
+          <w:lang w:val="en-US"/>
+        </w:rPr>
+      </w:pPr>
+      <w:r>
+        <w:rPr>
+          <w:rFonts w:ascii="Times New Roman" w:hAnsi="Times New Roman" w:cs="Times New Roman"/>
+          <w:lang w:val="en-US"/>
+        </w:rPr>
+        <w:t>//use promises</w:t>
+      </w:r>
+    </w:p>
+    <w:p>
+      <w:pPr>
+        <w:spacing w:after="0"/>
+        <w:rPr>
+          <w:rFonts w:ascii="Times New Roman" w:hAnsi="Times New Roman" w:cs="Times New Roman"/>
+          <w:lang w:val="en-US"/>
+        </w:rPr>
+      </w:pPr>
+      <w:r>
+        <w:rPr>
+          <w:rFonts w:ascii="Times New Roman" w:hAnsi="Times New Roman" w:cs="Times New Roman"/>
+          <w:lang w:val="en-US"/>
+        </w:rPr>
+        <w:t>V</w:t>
+      </w:r>
+      <w:r>
+        <w:rPr>
+          <w:rFonts w:ascii="Times New Roman" w:hAnsi="Times New Roman" w:cs="Times New Roman"/>
+          <w:lang w:val="en-US"/>
+        </w:rPr>
+        <w:t>scale</w:t>
+      </w:r>
+      <w:r>
+        <w:rPr>
+          <w:rFonts w:ascii="Times New Roman" w:hAnsi="Times New Roman" w:cs="Times New Roman"/>
+          <w:lang w:val="en-US"/>
+        </w:rPr>
+        <w:t xml:space="preserve"> docker</w:t>
       </w:r>
       <w:bookmarkStart w:id="0" w:name="_GoBack"/>
       <w:bookmarkEnd w:id="0"/>
-      <w:r>
-        <w:rPr>
-          <w:rFonts w:ascii="Times New Roman" w:hAnsi="Times New Roman" w:cs="Times New Roman"/>
-          <w:lang w:val="en-US"/>
-        </w:rPr>
-        <w:t>)</w:t>
-      </w:r>
-      <w:r>
-        <w:rPr>
-          <w:rFonts w:ascii="Times New Roman" w:hAnsi="Times New Roman" w:cs="Times New Roman"/>
-          <w:lang w:val="en-US"/>
-        </w:rPr>
-        <w:t>Show winner, how many cards every player has</w:t>
-      </w:r>
-    </w:p>
-    <w:p>
-      <w:pPr>
-        <w:pStyle w:val="a3"/>
-        <w:numPr>
-          <w:ilvl w:val="0"/>
-          <w:numId w:val="2"/>
-        </w:numPr>
-        <w:autoSpaceDE w:val="0"/>
-        <w:autoSpaceDN w:val="0"/>
-        <w:adjustRightInd w:val="0"/>
-        <w:spacing w:after="0" w:line="240" w:lineRule="auto"/>
-        <w:rPr>
-          <w:rFonts w:ascii="Times New Roman" w:hAnsi="Times New Roman" w:cs="Times New Roman"/>
-          <w:lang w:val="en-US"/>
-        </w:rPr>
-      </w:pPr>
-      <w:r>
-        <w:rPr>
-          <w:rFonts w:ascii="Times New Roman" w:hAnsi="Times New Roman" w:cs="Times New Roman"/>
-          <w:lang w:val="en-US"/>
-        </w:rPr>
-        <w:t>Red border on wrong picture selected</w:t>
-      </w:r>
-    </w:p>
-    <w:p>
-      <w:pPr>
-        <w:pStyle w:val="a3"/>
-        <w:numPr>
-          <w:ilvl w:val="0"/>
-          <w:numId w:val="2"/>
-        </w:numPr>
-        <w:autoSpaceDE w:val="0"/>
-        <w:autoSpaceDN w:val="0"/>
-        <w:adjustRightInd w:val="0"/>
-        <w:spacing w:after="0" w:line="240" w:lineRule="auto"/>
-        <w:rPr>
-          <w:rFonts w:ascii="Times New Roman" w:hAnsi="Times New Roman" w:cs="Times New Roman"/>
-          <w:lang w:val="en-US"/>
-        </w:rPr>
-      </w:pPr>
-      <w:r>
-        <w:rPr>
-          <w:rFonts w:ascii="Times New Roman" w:hAnsi="Times New Roman" w:cs="Times New Roman"/>
-          <w:lang w:val="en-US"/>
-        </w:rPr>
-        <w:t>Player can’t join to started game</w:t>
-      </w:r>
-    </w:p>
-    <w:p>
-      <w:pPr>
-        <w:pStyle w:val="a3"/>
-        <w:numPr>
-          <w:ilvl w:val="0"/>
-          <w:numId w:val="2"/>
-        </w:numPr>
-        <w:autoSpaceDE w:val="0"/>
-        <w:autoSpaceDN w:val="0"/>
-        <w:adjustRightInd w:val="0"/>
-        <w:spacing w:after="0" w:line="240" w:lineRule="auto"/>
-        <w:rPr>
-          <w:rFonts w:ascii="Times New Roman" w:hAnsi="Times New Roman" w:cs="Times New Roman"/>
-          <w:lang w:val="en-US"/>
-        </w:rPr>
-      </w:pPr>
-      <w:r>
-        <w:rPr>
-          <w:rFonts w:ascii="Times New Roman" w:hAnsi="Times New Roman" w:cs="Times New Roman"/>
-          <w:highlight w:val="green"/>
-          <w:lang w:val="en-US"/>
-        </w:rPr>
-        <w:t>(+</w:t>
-      </w:r>
-      <w:r>
-        <w:rPr>
-          <w:rFonts w:ascii="Times New Roman" w:hAnsi="Times New Roman" w:cs="Times New Roman"/>
-          <w:highlight w:val="green"/>
-          <w:lang w:val="en-US"/>
-        </w:rPr>
-        <w:t>)</w:t>
-      </w:r>
-      <w:r>
-        <w:rPr>
-          <w:rFonts w:ascii="Times New Roman" w:hAnsi="Times New Roman" w:cs="Times New Roman"/>
-          <w:lang w:val="en-US"/>
-        </w:rPr>
-        <w:t>Mobile friendly</w:t>
-      </w:r>
-    </w:p>
-    <w:p>
-      <w:pPr>
-        <w:pStyle w:val="a3"/>
-        <w:numPr>
-          <w:ilvl w:val="0"/>
-          <w:numId w:val="2"/>
-        </w:numPr>
-        <w:autoSpaceDE w:val="0"/>
-        <w:autoSpaceDN w:val="0"/>
-        <w:adjustRightInd w:val="0"/>
-        <w:spacing w:after="0" w:line="240" w:lineRule="auto"/>
-        <w:rPr>
-          <w:rFonts w:ascii="Times New Roman" w:hAnsi="Times New Roman" w:cs="Times New Roman"/>
-          <w:lang w:val="en-US"/>
-        </w:rPr>
-      </w:pPr>
-      <w:r>
-        <w:rPr>
-          <w:rFonts w:ascii="Times New Roman" w:hAnsi="Times New Roman" w:cs="Times New Roman"/>
-          <w:lang w:val="en-US"/>
-        </w:rPr>
-        <w:t>Player quits while playing</w:t>
-      </w:r>
-    </w:p>
-    <w:p>
-      <w:pPr>
-        <w:autoSpaceDE w:val="0"/>
-        <w:autoSpaceDN w:val="0"/>
-        <w:adjustRightInd w:val="0"/>
-        <w:spacing w:after="0" w:line="240" w:lineRule="auto"/>
-        <w:rPr>
-          <w:rFonts w:ascii="Times New Roman" w:hAnsi="Times New Roman" w:cs="Times New Roman"/>
-          <w:lang w:val="en-US"/>
-        </w:rPr>
-      </w:pPr>
-    </w:p>
-    <w:p>
-      <w:pPr>
-        <w:autoSpaceDE w:val="0"/>
-        <w:autoSpaceDN w:val="0"/>
-        <w:adjustRightInd w:val="0"/>
-        <w:spacing w:after="0" w:line="240" w:lineRule="auto"/>
-        <w:rPr>
-          <w:rFonts w:ascii="Times New Roman" w:hAnsi="Times New Roman" w:cs="Times New Roman"/>
-          <w:lang w:val="en-US"/>
-        </w:rPr>
-      </w:pPr>
-      <w:r>
-        <w:rPr>
-          <w:rFonts w:ascii="Times New Roman" w:hAnsi="Times New Roman" w:cs="Times New Roman"/>
-          <w:lang w:val="en-US"/>
-        </w:rPr>
-        <w:t>Change text create/join</w:t>
-      </w:r>
-    </w:p>
-    <w:p>
-      <w:pPr>
-        <w:autoSpaceDE w:val="0"/>
-        <w:autoSpaceDN w:val="0"/>
-        <w:adjustRightInd w:val="0"/>
-        <w:spacing w:after="0" w:line="240" w:lineRule="auto"/>
-        <w:rPr>
-          <w:rFonts w:ascii="Times New Roman" w:hAnsi="Times New Roman" w:cs="Times New Roman"/>
-          <w:lang w:val="en-US"/>
-        </w:rPr>
-      </w:pPr>
-      <w:r>
-        <w:rPr>
-          <w:rFonts w:ascii="Times New Roman" w:hAnsi="Times New Roman" w:cs="Times New Roman"/>
-          <w:lang w:val="en-US"/>
-        </w:rPr>
-        <w:t>Db for statistics</w:t>
-      </w:r>
-    </w:p>
-    <w:p>
-      <w:pPr>
-        <w:spacing w:after="0"/>
-        <w:rPr>
-          <w:rFonts w:ascii="Times New Roman" w:hAnsi="Times New Roman" w:cs="Times New Roman"/>
-          <w:lang w:val="en-US"/>
-        </w:rPr>
-      </w:pPr>
-      <w:r>
-        <w:rPr>
-          <w:rFonts w:ascii="Times New Roman" w:hAnsi="Times New Roman" w:cs="Times New Roman"/>
-          <w:lang w:val="en-US"/>
-        </w:rPr>
-        <w:t>game is over for everyone show statistics -&gt; refresh for new game</w:t>
-      </w:r>
-    </w:p>
-    <w:p>
-      <w:pPr>
-        <w:spacing w:after="0"/>
-        <w:rPr>
-          <w:rFonts w:ascii="Times New Roman" w:hAnsi="Times New Roman" w:cs="Times New Roman"/>
-          <w:lang w:val="en-US"/>
-        </w:rPr>
-      </w:pPr>
-      <w:r>
-        <w:rPr>
-          <w:rFonts w:ascii="Times New Roman" w:hAnsi="Times New Roman" w:cs="Times New Roman"/>
-          <w:lang w:val="en-US"/>
-        </w:rPr>
-        <w:t>one click start</w:t>
-      </w:r>
-    </w:p>
-    <w:p>
-      <w:pPr>
-        <w:spacing w:after="0"/>
-        <w:rPr>
-          <w:rFonts w:ascii="Times New Roman" w:hAnsi="Times New Roman" w:cs="Times New Roman"/>
-          <w:lang w:val="en-US"/>
-        </w:rPr>
-      </w:pPr>
-      <w:r>
-        <w:rPr>
-          <w:rFonts w:ascii="Times New Roman" w:hAnsi="Times New Roman" w:cs="Times New Roman"/>
-          <w:lang w:val="en-US"/>
-        </w:rPr>
-        <w:t>enter on reg and start</w:t>
-      </w:r>
-    </w:p>
-    <w:p>
-      <w:pPr>
-        <w:spacing w:after="0"/>
-        <w:rPr>
-          <w:rFonts w:ascii="Times New Roman" w:hAnsi="Times New Roman" w:cs="Times New Roman"/>
-          <w:lang w:val="en-US"/>
-        </w:rPr>
-      </w:pPr>
-      <w:r>
-        <w:rPr>
-          <w:rFonts w:ascii="Times New Roman" w:hAnsi="Times New Roman" w:cs="Times New Roman"/>
-          <w:lang w:val="en-US"/>
-        </w:rPr>
-        <w:t>choose group by click, not only code</w:t>
-      </w:r>
-    </w:p>
-    <w:p>
-      <w:pPr>
-        <w:spacing w:after="0"/>
-        <w:rPr>
-          <w:rFonts w:ascii="Times New Roman" w:hAnsi="Times New Roman" w:cs="Times New Roman"/>
-          <w:lang w:val="en-US"/>
-        </w:rPr>
-      </w:pPr>
-      <w:r>
-        <w:rPr>
-          <w:rFonts w:ascii="Times New Roman" w:hAnsi="Times New Roman" w:cs="Times New Roman"/>
-          <w:lang w:val="en-US"/>
-        </w:rPr>
-        <w:t>use scss</w:t>
-      </w:r>
-    </w:p>
-    <w:p>
-      <w:pPr>
-        <w:spacing w:after="0"/>
-        <w:rPr>
-          <w:rFonts w:ascii="Times New Roman" w:hAnsi="Times New Roman" w:cs="Times New Roman"/>
-          <w:lang w:val="en-US"/>
-        </w:rPr>
-      </w:pPr>
-      <w:r>
-        <w:rPr>
-          <w:rFonts w:ascii="Times New Roman" w:hAnsi="Times New Roman" w:cs="Times New Roman"/>
-          <w:lang w:val="en-US"/>
-        </w:rPr>
-        <w:t>Don’t enter a name every time – ref to 12</w:t>
-      </w:r>
-    </w:p>
-    <w:p>
-      <w:pPr>
-        <w:spacing w:after="0"/>
-        <w:rPr>
-          <w:rFonts w:ascii="Times New Roman" w:hAnsi="Times New Roman" w:cs="Times New Roman"/>
-          <w:lang w:val="en-US"/>
-        </w:rPr>
-      </w:pPr>
-      <w:r>
-        <w:rPr>
-          <w:rFonts w:ascii="Times New Roman" w:hAnsi="Times New Roman" w:cs="Times New Roman"/>
-          <w:lang w:val="en-US"/>
-        </w:rPr>
-        <w:t>Case sensitive group name?</w:t>
-      </w:r>
-    </w:p>
-    <w:p>
-      <w:pPr>
-        <w:spacing w:after="0"/>
-        <w:rPr>
-          <w:rFonts w:ascii="Times New Roman" w:hAnsi="Times New Roman" w:cs="Times New Roman"/>
-          <w:lang w:val="en-US"/>
-        </w:rPr>
-      </w:pPr>
-      <w:r>
-        <w:rPr>
-          <w:rFonts w:ascii="Times New Roman" w:hAnsi="Times New Roman" w:cs="Times New Roman"/>
-          <w:lang w:val="en-US"/>
-        </w:rPr>
-        <w:t>Accident ok click</w:t>
-      </w:r>
-    </w:p>
-    <w:p>
-      <w:pPr>
-        <w:spacing w:after="0"/>
-        <w:rPr>
-          <w:rFonts w:ascii="Times New Roman" w:hAnsi="Times New Roman" w:cs="Times New Roman"/>
-          <w:lang w:val="en-US"/>
-        </w:rPr>
-      </w:pPr>
-      <w:r>
-        <w:rPr>
-          <w:rFonts w:ascii="Times New Roman" w:hAnsi="Times New Roman" w:cs="Times New Roman"/>
-          <w:lang w:val="en-US"/>
-        </w:rPr>
-        <w:t>Two the same cards running</w:t>
-      </w:r>
-    </w:p>
-    <w:p>
-      <w:pPr>
-        <w:spacing w:after="0"/>
-        <w:rPr>
-          <w:rFonts w:ascii="Times New Roman" w:hAnsi="Times New Roman" w:cs="Times New Roman"/>
-          <w:lang w:val="en-US"/>
-        </w:rPr>
-      </w:pPr>
-      <w:r>
-        <w:rPr>
-          <w:rFonts w:ascii="Times New Roman" w:hAnsi="Times New Roman" w:cs="Times New Roman"/>
-          <w:lang w:val="en-US"/>
-        </w:rPr>
-        <w:t>//use promises</w:t>
-      </w:r>
     </w:p>
     <w:sectPr>
       <w:pgSz w:w="12240" w:h="15840"/>

</xml_diff>

<commit_message>
result panel and restart button
</commit_message>
<xml_diff>
--- a/ToDo.docx
+++ b/ToDo.docx
@@ -662,6 +662,14 @@
       <w:r>
         <w:rPr>
           <w:rFonts w:ascii="Times New Roman" w:hAnsi="Times New Roman" w:cs="Times New Roman"/>
+          <w:highlight w:val="lightGray"/>
+          <w:lang w:val="en-US"/>
+        </w:rPr>
+        <w:t>(-)</w:t>
+      </w:r>
+      <w:r>
+        <w:rPr>
+          <w:rFonts w:ascii="Times New Roman" w:hAnsi="Times New Roman" w:cs="Times New Roman"/>
           <w:lang w:val="en-US"/>
         </w:rPr>
         <w:t>Red border on wrong picture selected</w:t>
@@ -753,67 +761,124 @@
           <w:lang w:val="en-US"/>
         </w:rPr>
         <w:t>What if p</w:t>
+      </w:r>
+      <w:r>
+        <w:rPr>
+          <w:rFonts w:ascii="Times New Roman" w:hAnsi="Times New Roman" w:cs="Times New Roman"/>
+          <w:lang w:val="en-US"/>
+        </w:rPr>
+        <w:t>layer quits while playing</w:t>
+      </w:r>
+    </w:p>
+    <w:p>
+      <w:pPr>
+        <w:pStyle w:val="a3"/>
+        <w:numPr>
+          <w:ilvl w:val="0"/>
+          <w:numId w:val="2"/>
+        </w:numPr>
+        <w:autoSpaceDE w:val="0"/>
+        <w:autoSpaceDN w:val="0"/>
+        <w:adjustRightInd w:val="0"/>
+        <w:spacing w:after="0" w:line="240" w:lineRule="auto"/>
+        <w:rPr>
+          <w:rFonts w:ascii="Times New Roman" w:hAnsi="Times New Roman" w:cs="Times New Roman"/>
+          <w:lang w:val="en-US"/>
+        </w:rPr>
+      </w:pPr>
+      <w:r>
+        <w:rPr>
+          <w:rFonts w:ascii="Times New Roman" w:hAnsi="Times New Roman" w:cs="Times New Roman"/>
+          <w:highlight w:val="green"/>
+          <w:lang w:val="en-US"/>
+        </w:rPr>
+        <w:t>(+</w:t>
+      </w:r>
+      <w:r>
+        <w:rPr>
+          <w:rFonts w:ascii="Times New Roman" w:hAnsi="Times New Roman" w:cs="Times New Roman"/>
+          <w:highlight w:val="green"/>
+          <w:lang w:val="en-US"/>
+        </w:rPr>
+        <w:t>)</w:t>
+      </w:r>
+      <w:r>
+        <w:rPr>
+          <w:rFonts w:ascii="Times New Roman" w:hAnsi="Times New Roman" w:cs="Times New Roman"/>
+          <w:lang w:val="en-US"/>
+        </w:rPr>
+        <w:t>Result panel and restart button</w:t>
+      </w:r>
+      <w:r>
+        <w:rPr>
+          <w:rFonts w:ascii="Times New Roman" w:hAnsi="Times New Roman" w:cs="Times New Roman"/>
+          <w:lang w:val="en-US"/>
+        </w:rPr>
+        <w:t>//if last player show restart</w:t>
+      </w:r>
+    </w:p>
+    <w:p>
+      <w:pPr>
+        <w:autoSpaceDE w:val="0"/>
+        <w:autoSpaceDN w:val="0"/>
+        <w:adjustRightInd w:val="0"/>
+        <w:spacing w:after="0" w:line="240" w:lineRule="auto"/>
+        <w:rPr>
+          <w:rFonts w:ascii="Times New Roman" w:hAnsi="Times New Roman" w:cs="Times New Roman"/>
+          <w:lang w:val="en-US"/>
+        </w:rPr>
+      </w:pPr>
+    </w:p>
+    <w:p>
+      <w:pPr>
+        <w:autoSpaceDE w:val="0"/>
+        <w:autoSpaceDN w:val="0"/>
+        <w:adjustRightInd w:val="0"/>
+        <w:spacing w:after="0" w:line="240" w:lineRule="auto"/>
+        <w:rPr>
+          <w:rFonts w:ascii="Times New Roman" w:hAnsi="Times New Roman" w:cs="Times New Roman"/>
+          <w:lang w:val="en-US"/>
+        </w:rPr>
+      </w:pPr>
+      <w:r>
+        <w:rPr>
+          <w:rFonts w:ascii="Times New Roman" w:hAnsi="Times New Roman" w:cs="Times New Roman"/>
+          <w:lang w:val="en-US"/>
+        </w:rPr>
+        <w:t>4 and 557037243 was rounded to 4.5600000000000005</w:t>
       </w:r>
       <w:bookmarkStart w:id="0" w:name="_GoBack"/>
       <w:bookmarkEnd w:id="0"/>
-      <w:r>
-        <w:rPr>
-          <w:rFonts w:ascii="Times New Roman" w:hAnsi="Times New Roman" w:cs="Times New Roman"/>
-          <w:lang w:val="en-US"/>
-        </w:rPr>
-        <w:t>layer quits while playing</w:t>
-      </w:r>
-    </w:p>
-    <w:p>
-      <w:pPr>
-        <w:pStyle w:val="a3"/>
-        <w:numPr>
-          <w:ilvl w:val="0"/>
-          <w:numId w:val="2"/>
-        </w:numPr>
-        <w:autoSpaceDE w:val="0"/>
-        <w:autoSpaceDN w:val="0"/>
-        <w:adjustRightInd w:val="0"/>
-        <w:spacing w:after="0" w:line="240" w:lineRule="auto"/>
-        <w:rPr>
-          <w:rFonts w:ascii="Times New Roman" w:hAnsi="Times New Roman" w:cs="Times New Roman"/>
-          <w:lang w:val="en-US"/>
-        </w:rPr>
-      </w:pPr>
-      <w:r>
-        <w:rPr>
-          <w:rFonts w:ascii="Times New Roman" w:hAnsi="Times New Roman" w:cs="Times New Roman"/>
-          <w:highlight w:val="yellow"/>
-          <w:lang w:val="en-US"/>
-        </w:rPr>
-        <w:t>(0)</w:t>
-      </w:r>
-      <w:r>
-        <w:rPr>
-          <w:rFonts w:ascii="Times New Roman" w:hAnsi="Times New Roman" w:cs="Times New Roman"/>
-          <w:lang w:val="en-US"/>
-        </w:rPr>
-        <w:t>Result panel and restart button</w:t>
-      </w:r>
-      <w:r>
-        <w:rPr>
-          <w:rFonts w:ascii="Times New Roman" w:hAnsi="Times New Roman" w:cs="Times New Roman"/>
-          <w:lang w:val="en-US"/>
-        </w:rPr>
-        <w:t>//if last player show restart</w:t>
-      </w:r>
-    </w:p>
-    <w:p>
-      <w:pPr>
-        <w:autoSpaceDE w:val="0"/>
-        <w:autoSpaceDN w:val="0"/>
-        <w:adjustRightInd w:val="0"/>
-        <w:spacing w:after="0" w:line="240" w:lineRule="auto"/>
-        <w:rPr>
-          <w:rFonts w:ascii="Times New Roman" w:hAnsi="Times New Roman" w:cs="Times New Roman"/>
-          <w:lang w:val="en-US"/>
-        </w:rPr>
-      </w:pPr>
+    </w:p>
+    <w:p>
+      <w:pPr>
+        <w:autoSpaceDE w:val="0"/>
+        <w:autoSpaceDN w:val="0"/>
+        <w:adjustRightInd w:val="0"/>
+        <w:spacing w:after="0" w:line="240" w:lineRule="auto"/>
+        <w:rPr>
+          <w:rFonts w:ascii="Times New Roman" w:hAnsi="Times New Roman" w:cs="Times New Roman"/>
+        </w:rPr>
+      </w:pPr>
+    </w:p>
+    <w:p>
+      <w:pPr>
+        <w:autoSpaceDE w:val="0"/>
+        <w:autoSpaceDN w:val="0"/>
+        <w:adjustRightInd w:val="0"/>
+        <w:spacing w:after="0" w:line="240" w:lineRule="auto"/>
+        <w:rPr>
+          <w:rFonts w:ascii="Times New Roman" w:hAnsi="Times New Roman" w:cs="Times New Roman"/>
+          <w:lang w:val="en-US"/>
+        </w:rPr>
+      </w:pPr>
+      <w:r>
+        <w:rPr>
+          <w:rFonts w:ascii="Times New Roman" w:hAnsi="Times New Roman" w:cs="Times New Roman"/>
+          <w:lang w:val="en-US"/>
+        </w:rPr>
+        <w:t>Validator – empty name</w:t>
+      </w:r>
     </w:p>
     <w:p>
       <w:pPr>
@@ -843,25 +908,6 @@
     </w:p>
     <w:p>
       <w:pPr>
-        <w:autoSpaceDE w:val="0"/>
-        <w:autoSpaceDN w:val="0"/>
-        <w:adjustRightInd w:val="0"/>
-        <w:spacing w:after="0" w:line="240" w:lineRule="auto"/>
-        <w:rPr>
-          <w:rFonts w:ascii="Times New Roman" w:hAnsi="Times New Roman" w:cs="Times New Roman"/>
-          <w:lang w:val="en-US"/>
-        </w:rPr>
-      </w:pPr>
-      <w:r>
-        <w:rPr>
-          <w:rFonts w:ascii="Times New Roman" w:hAnsi="Times New Roman" w:cs="Times New Roman"/>
-          <w:lang w:val="en-US"/>
-        </w:rPr>
-        <w:t>Db for statistics</w:t>
-      </w:r>
-    </w:p>
-    <w:p>
-      <w:pPr>
         <w:spacing w:after="0"/>
         <w:rPr>
           <w:rFonts w:ascii="Times New Roman" w:hAnsi="Times New Roman" w:cs="Times New Roman"/>
@@ -873,7 +919,7 @@
           <w:rFonts w:ascii="Times New Roman" w:hAnsi="Times New Roman" w:cs="Times New Roman"/>
           <w:lang w:val="en-US"/>
         </w:rPr>
-        <w:t>game is over for everyone show statistics -&gt; refresh for new game</w:t>
+        <w:t>enter on reg and start</w:t>
       </w:r>
     </w:p>
     <w:p>
@@ -889,7 +935,7 @@
           <w:rFonts w:ascii="Times New Roman" w:hAnsi="Times New Roman" w:cs="Times New Roman"/>
           <w:lang w:val="en-US"/>
         </w:rPr>
-        <w:t>one click start</w:t>
+        <w:t>choose group by click, not only code</w:t>
       </w:r>
     </w:p>
     <w:p>
@@ -905,7 +951,7 @@
           <w:rFonts w:ascii="Times New Roman" w:hAnsi="Times New Roman" w:cs="Times New Roman"/>
           <w:lang w:val="en-US"/>
         </w:rPr>
-        <w:t>enter on reg and start</w:t>
+        <w:t>use scss</w:t>
       </w:r>
     </w:p>
     <w:p>
@@ -921,7 +967,14 @@
           <w:rFonts w:ascii="Times New Roman" w:hAnsi="Times New Roman" w:cs="Times New Roman"/>
           <w:lang w:val="en-US"/>
         </w:rPr>
-        <w:t>choose group by click, not only code</w:t>
+        <w:t>Don’t enter a name</w:t>
+      </w:r>
+      <w:r>
+        <w:rPr>
+          <w:rFonts w:ascii="Times New Roman" w:hAnsi="Times New Roman" w:cs="Times New Roman"/>
+          <w:lang w:val="en-US"/>
+        </w:rPr>
+        <w:t xml:space="preserve"> every time – ref to 23</w:t>
       </w:r>
     </w:p>
     <w:p>
@@ -937,7 +990,71 @@
           <w:rFonts w:ascii="Times New Roman" w:hAnsi="Times New Roman" w:cs="Times New Roman"/>
           <w:lang w:val="en-US"/>
         </w:rPr>
-        <w:t>use scss</w:t>
+        <w:t>//use promises</w:t>
+      </w:r>
+    </w:p>
+    <w:p>
+      <w:pPr>
+        <w:autoSpaceDE w:val="0"/>
+        <w:autoSpaceDN w:val="0"/>
+        <w:adjustRightInd w:val="0"/>
+        <w:spacing w:after="0" w:line="240" w:lineRule="auto"/>
+        <w:rPr>
+          <w:rFonts w:ascii="Times New Roman" w:hAnsi="Times New Roman" w:cs="Times New Roman"/>
+          <w:lang w:val="en-US"/>
+        </w:rPr>
+      </w:pPr>
+      <w:r>
+        <w:rPr>
+          <w:rFonts w:ascii="Times New Roman" w:hAnsi="Times New Roman" w:cs="Times New Roman"/>
+          <w:lang w:val="en-US"/>
+        </w:rPr>
+        <w:t>V</w:t>
+      </w:r>
+      <w:r>
+        <w:rPr>
+          <w:rFonts w:ascii="Times New Roman" w:hAnsi="Times New Roman" w:cs="Times New Roman"/>
+          <w:lang w:val="en-US"/>
+        </w:rPr>
+        <w:t>scale</w:t>
+      </w:r>
+      <w:r>
+        <w:rPr>
+          <w:rFonts w:ascii="Times New Roman" w:hAnsi="Times New Roman" w:cs="Times New Roman"/>
+          <w:lang w:val="en-US"/>
+        </w:rPr>
+        <w:t xml:space="preserve"> docker</w:t>
+      </w:r>
+    </w:p>
+    <w:p>
+      <w:pPr>
+        <w:autoSpaceDE w:val="0"/>
+        <w:autoSpaceDN w:val="0"/>
+        <w:adjustRightInd w:val="0"/>
+        <w:spacing w:after="0" w:line="240" w:lineRule="auto"/>
+        <w:rPr>
+          <w:rFonts w:ascii="Times New Roman" w:hAnsi="Times New Roman" w:cs="Times New Roman"/>
+          <w:lang w:val="en-US"/>
+        </w:rPr>
+      </w:pPr>
+    </w:p>
+    <w:p>
+      <w:pPr>
+        <w:autoSpaceDE w:val="0"/>
+        <w:autoSpaceDN w:val="0"/>
+        <w:adjustRightInd w:val="0"/>
+        <w:spacing w:after="0" w:line="240" w:lineRule="auto"/>
+        <w:rPr>
+          <w:rFonts w:ascii="Times New Roman" w:hAnsi="Times New Roman" w:cs="Times New Roman"/>
+          <w:lang w:val="en-US"/>
+        </w:rPr>
+      </w:pPr>
+      <w:r>
+        <w:rPr>
+          <w:rFonts w:ascii="Times New Roman" w:hAnsi="Times New Roman" w:cs="Times New Roman"/>
+          <w:lang w:val="en-US"/>
+        </w:rPr>
+        <w:t>-Db for statistics</w:t>
       </w:r>
     </w:p>
     <w:p>
@@ -948,82 +1065,6 @@
           <w:lang w:val="en-US"/>
         </w:rPr>
       </w:pPr>
-      <w:r>
-        <w:rPr>
-          <w:rFonts w:ascii="Times New Roman" w:hAnsi="Times New Roman" w:cs="Times New Roman"/>
-          <w:lang w:val="en-US"/>
-        </w:rPr>
-        <w:t>Don’t enter a name</w:t>
-      </w:r>
-      <w:r>
-        <w:rPr>
-          <w:rFonts w:ascii="Times New Roman" w:hAnsi="Times New Roman" w:cs="Times New Roman"/>
-          <w:lang w:val="en-US"/>
-        </w:rPr>
-        <w:t xml:space="preserve"> every time – ref to 23</w:t>
-      </w:r>
-    </w:p>
-    <w:p>
-      <w:pPr>
-        <w:spacing w:after="0"/>
-        <w:rPr>
-          <w:rFonts w:ascii="Times New Roman" w:hAnsi="Times New Roman" w:cs="Times New Roman"/>
-          <w:lang w:val="en-US"/>
-        </w:rPr>
-      </w:pPr>
-      <w:r>
-        <w:rPr>
-          <w:rFonts w:ascii="Times New Roman" w:hAnsi="Times New Roman" w:cs="Times New Roman"/>
-          <w:lang w:val="en-US"/>
-        </w:rPr>
-        <w:t>Accident ok click</w:t>
-      </w:r>
-    </w:p>
-    <w:p>
-      <w:pPr>
-        <w:spacing w:after="0"/>
-        <w:rPr>
-          <w:rFonts w:ascii="Times New Roman" w:hAnsi="Times New Roman" w:cs="Times New Roman"/>
-          <w:lang w:val="en-US"/>
-        </w:rPr>
-      </w:pPr>
-      <w:r>
-        <w:rPr>
-          <w:rFonts w:ascii="Times New Roman" w:hAnsi="Times New Roman" w:cs="Times New Roman"/>
-          <w:lang w:val="en-US"/>
-        </w:rPr>
-        <w:t>//use promises</w:t>
-      </w:r>
-    </w:p>
-    <w:p>
-      <w:pPr>
-        <w:spacing w:after="0"/>
-        <w:rPr>
-          <w:rFonts w:ascii="Times New Roman" w:hAnsi="Times New Roman" w:cs="Times New Roman"/>
-          <w:lang w:val="en-US"/>
-        </w:rPr>
-      </w:pPr>
-      <w:r>
-        <w:rPr>
-          <w:rFonts w:ascii="Times New Roman" w:hAnsi="Times New Roman" w:cs="Times New Roman"/>
-          <w:lang w:val="en-US"/>
-        </w:rPr>
-        <w:t>V</w:t>
-      </w:r>
-      <w:r>
-        <w:rPr>
-          <w:rFonts w:ascii="Times New Roman" w:hAnsi="Times New Roman" w:cs="Times New Roman"/>
-          <w:lang w:val="en-US"/>
-        </w:rPr>
-        <w:t>scale</w:t>
-      </w:r>
-      <w:r>
-        <w:rPr>
-          <w:rFonts w:ascii="Times New Roman" w:hAnsi="Times New Roman" w:cs="Times New Roman"/>
-          <w:lang w:val="en-US"/>
-        </w:rPr>
-        <w:t xml:space="preserve"> docker</w:t>
-      </w:r>
     </w:p>
     <w:sectPr>
       <w:pgSz w:w="12240" w:h="15840"/>

</xml_diff>